<commit_message>
Dokumentation weiter gearbeitet BuchungenModel um Vererbung erweitert und CustomVAlidation Attributes hinzugefügt (Geburtsdatum), arbeite morgen am Buchen weiter
</commit_message>
<xml_diff>
--- a/Dokumentation/Projektdokumentation/Dokumentation_Gesamt.docx
+++ b/Dokumentation/Projektdokumentation/Dokumentation_Gesamt.docx
@@ -85,7 +85,7 @@
           <w:lang w:eastAsia="de-AT"/>
         </w:rPr>
         <w:drawing>
-          <wp:anchor distT="0" distB="0" distL="114300" distR="114300" simplePos="0" relativeHeight="251658240" behindDoc="1" locked="0" layoutInCell="1" allowOverlap="1">
+          <wp:anchor distT="0" distB="0" distL="114300" distR="114300" simplePos="0" relativeHeight="251658240" behindDoc="1" locked="0" layoutInCell="1" allowOverlap="1" wp14:anchorId="7FAFA9DA" wp14:editId="11141678">
             <wp:simplePos x="0" y="0"/>
             <wp:positionH relativeFrom="column">
               <wp:posOffset>-161290</wp:posOffset>
@@ -1285,7 +1285,7 @@
           <w:lang w:eastAsia="de-AT"/>
         </w:rPr>
         <w:drawing>
-          <wp:inline distT="0" distB="0" distL="0" distR="0">
+          <wp:inline distT="0" distB="0" distL="0" distR="0" wp14:anchorId="4AAEC040" wp14:editId="2D123C1B">
             <wp:extent cx="4158532" cy="3488030"/>
             <wp:effectExtent l="0" t="0" r="0" b="0"/>
             <wp:docPr id="21" name="Grafik 21"/>
@@ -1353,7 +1353,7 @@
           <w:lang w:eastAsia="de-AT"/>
         </w:rPr>
         <w:drawing>
-          <wp:inline distT="0" distB="0" distL="0" distR="0">
+          <wp:inline distT="0" distB="0" distL="0" distR="0" wp14:anchorId="2F989E05" wp14:editId="0CF2E0DD">
             <wp:extent cx="4290926" cy="3599079"/>
             <wp:effectExtent l="0" t="0" r="0" b="1905"/>
             <wp:docPr id="22" name="Grafik 22"/>
@@ -1747,8 +1747,6 @@
         </w:rPr>
         <w:t>Server</w:t>
       </w:r>
-      <w:bookmarkStart w:id="9" w:name="_GoBack"/>
-      <w:bookmarkEnd w:id="9"/>
     </w:p>
     <w:p>
       <w:pPr>
@@ -1826,15 +1824,15 @@
       <w:pPr>
         <w:pStyle w:val="ITFoxberschriftEbene2"/>
       </w:pPr>
-      <w:bookmarkStart w:id="10" w:name="_Toc453737945"/>
-      <w:bookmarkStart w:id="11" w:name="_Toc453738021"/>
-      <w:bookmarkStart w:id="12" w:name="_Toc455994082"/>
+      <w:bookmarkStart w:id="9" w:name="_Toc453737945"/>
+      <w:bookmarkStart w:id="10" w:name="_Toc453738021"/>
+      <w:bookmarkStart w:id="11" w:name="_Toc455994082"/>
       <w:r>
         <w:t>Serverstruktur</w:t>
       </w:r>
+      <w:bookmarkEnd w:id="9"/>
       <w:bookmarkEnd w:id="10"/>
       <w:bookmarkEnd w:id="11"/>
-      <w:bookmarkEnd w:id="12"/>
     </w:p>
     <w:p>
       <w:pPr>
@@ -2135,7 +2133,7 @@
         </w:rPr>
         <w:lastRenderedPageBreak/>
         <w:drawing>
-          <wp:inline distT="0" distB="0" distL="0" distR="0">
+          <wp:inline distT="0" distB="0" distL="0" distR="0" wp14:anchorId="5CA936DB" wp14:editId="62AA4EB7">
             <wp:extent cx="2324652" cy="2679590"/>
             <wp:effectExtent l="19050" t="0" r="0" b="0"/>
             <wp:docPr id="29" name="Bild 4" descr="C:\Users\Bojan.Markovic\Desktop\Protokoll_08.06.2016Domäne\DomainJoin.jpg"/>
@@ -2261,7 +2259,7 @@
           <w:lang w:eastAsia="de-AT"/>
         </w:rPr>
         <w:drawing>
-          <wp:inline distT="0" distB="0" distL="0" distR="0">
+          <wp:inline distT="0" distB="0" distL="0" distR="0" wp14:anchorId="3A9AB68C" wp14:editId="5C59DA32">
             <wp:extent cx="2323410" cy="2584174"/>
             <wp:effectExtent l="19050" t="0" r="690" b="0"/>
             <wp:docPr id="28" name="Bild 5" descr="C:\Users\Bojan.Markovic\Desktop\Protokoll_08.06.2016Domäne\RemoteVerbindungHerstellen.png"/>
@@ -2646,7 +2644,25 @@
           <w:sz w:val="24"/>
           <w:szCs w:val="24"/>
         </w:rPr>
-        <w:t xml:space="preserve"> für Groinig Stefan)</w:t>
+        <w:t xml:space="preserve"> für </w:t>
+      </w:r>
+      <w:proofErr w:type="spellStart"/>
+      <w:r>
+        <w:rPr>
+          <w:rFonts w:ascii="Century Gothic" w:hAnsi="Century Gothic"/>
+          <w:sz w:val="24"/>
+          <w:szCs w:val="24"/>
+        </w:rPr>
+        <w:t>Groinig</w:t>
+      </w:r>
+      <w:proofErr w:type="spellEnd"/>
+      <w:r>
+        <w:rPr>
+          <w:rFonts w:ascii="Century Gothic" w:hAnsi="Century Gothic"/>
+          <w:sz w:val="24"/>
+          <w:szCs w:val="24"/>
+        </w:rPr>
+        <w:t xml:space="preserve"> Stefan)</w:t>
       </w:r>
     </w:p>
     <w:p>
@@ -2704,15 +2720,33 @@
           <w:sz w:val="24"/>
           <w:szCs w:val="24"/>
         </w:rPr>
-        <w:t>-ad für Stigl</w:t>
-      </w:r>
+        <w:t xml:space="preserve">-ad für </w:t>
+      </w:r>
+      <w:proofErr w:type="spellStart"/>
       <w:r>
         <w:rPr>
           <w:rFonts w:ascii="Century Gothic" w:hAnsi="Century Gothic"/>
           <w:sz w:val="24"/>
           <w:szCs w:val="24"/>
         </w:rPr>
-        <w:t>mayr Claudia)</w:t>
+        <w:t>Stigl</w:t>
+      </w:r>
+      <w:r>
+        <w:rPr>
+          <w:rFonts w:ascii="Century Gothic" w:hAnsi="Century Gothic"/>
+          <w:sz w:val="24"/>
+          <w:szCs w:val="24"/>
+        </w:rPr>
+        <w:t>mayr</w:t>
+      </w:r>
+      <w:proofErr w:type="spellEnd"/>
+      <w:r>
+        <w:rPr>
+          <w:rFonts w:ascii="Century Gothic" w:hAnsi="Century Gothic"/>
+          <w:sz w:val="24"/>
+          <w:szCs w:val="24"/>
+        </w:rPr>
+        <w:t xml:space="preserve"> Claudia)</w:t>
       </w:r>
     </w:p>
     <w:p>
@@ -3005,7 +3039,7 @@
       <w:pPr>
         <w:pStyle w:val="ITFoxberschriftEbene2"/>
       </w:pPr>
-      <w:bookmarkStart w:id="13" w:name="_Toc455994083"/>
+      <w:bookmarkStart w:id="12" w:name="_Toc455994083"/>
       <w:r>
         <w:t>Aufstufung</w:t>
       </w:r>
@@ -3016,7 +3050,7 @@
       <w:r>
         <w:t>DomänenControllers</w:t>
       </w:r>
-      <w:bookmarkEnd w:id="13"/>
+      <w:bookmarkEnd w:id="12"/>
       <w:proofErr w:type="spellEnd"/>
     </w:p>
     <w:p>
@@ -3032,7 +3066,7 @@
         </w:rPr>
         <w:lastRenderedPageBreak/>
         <w:drawing>
-          <wp:inline distT="0" distB="0" distL="0" distR="0">
+          <wp:inline distT="0" distB="0" distL="0" distR="0" wp14:anchorId="7E1498FC" wp14:editId="773E002B">
             <wp:extent cx="2846567" cy="3037399"/>
             <wp:effectExtent l="19050" t="0" r="0" b="0"/>
             <wp:docPr id="3" name="Bild 2" descr="E:\Protokoll_08.06.2016Domäne\AssistentStart2.jpg"/>
@@ -3083,7 +3117,7 @@
           <w:lang w:eastAsia="de-AT"/>
         </w:rPr>
         <w:drawing>
-          <wp:inline distT="0" distB="0" distL="0" distR="0">
+          <wp:inline distT="0" distB="0" distL="0" distR="0" wp14:anchorId="20995ECB" wp14:editId="36D65E40">
             <wp:extent cx="2830664" cy="3029447"/>
             <wp:effectExtent l="19050" t="0" r="7786" b="0"/>
             <wp:docPr id="17" name="Bild 3" descr="E:\Protokoll_08.06.2016Domäne\AssistentStart3.jpg"/>
@@ -3257,7 +3291,7 @@
           <w:lang w:eastAsia="de-AT"/>
         </w:rPr>
         <w:drawing>
-          <wp:anchor distT="0" distB="0" distL="114300" distR="114300" simplePos="0" relativeHeight="251666432" behindDoc="1" locked="0" layoutInCell="1" allowOverlap="1">
+          <wp:anchor distT="0" distB="0" distL="114300" distR="114300" simplePos="0" relativeHeight="251666432" behindDoc="1" locked="0" layoutInCell="1" allowOverlap="1" wp14:anchorId="58EA822F" wp14:editId="3791231C">
             <wp:simplePos x="0" y="0"/>
             <wp:positionH relativeFrom="column">
               <wp:posOffset>478790</wp:posOffset>
@@ -3319,7 +3353,7 @@
           <w:lang w:eastAsia="de-AT"/>
         </w:rPr>
         <w:drawing>
-          <wp:anchor distT="0" distB="0" distL="114300" distR="114300" simplePos="0" relativeHeight="251667456" behindDoc="1" locked="0" layoutInCell="1" allowOverlap="1">
+          <wp:anchor distT="0" distB="0" distL="114300" distR="114300" simplePos="0" relativeHeight="251667456" behindDoc="1" locked="0" layoutInCell="1" allowOverlap="1" wp14:anchorId="55FCC170" wp14:editId="5C95BE7A">
             <wp:simplePos x="0" y="0"/>
             <wp:positionH relativeFrom="column">
               <wp:posOffset>478928</wp:posOffset>
@@ -3538,7 +3572,7 @@
           <w:lang w:eastAsia="de-AT"/>
         </w:rPr>
         <w:drawing>
-          <wp:inline distT="0" distB="0" distL="0" distR="0">
+          <wp:inline distT="0" distB="0" distL="0" distR="0" wp14:anchorId="77B93186" wp14:editId="16ADCE67">
             <wp:extent cx="4108644" cy="3538331"/>
             <wp:effectExtent l="19050" t="0" r="6156" b="0"/>
             <wp:docPr id="30" name="Bild 1"/>
@@ -3659,7 +3693,7 @@
           <w:lang w:eastAsia="de-AT"/>
         </w:rPr>
         <w:drawing>
-          <wp:inline distT="0" distB="0" distL="0" distR="0">
+          <wp:inline distT="0" distB="0" distL="0" distR="0" wp14:anchorId="24D40E7A" wp14:editId="763C159D">
             <wp:extent cx="5756910" cy="4237990"/>
             <wp:effectExtent l="19050" t="0" r="0" b="0"/>
             <wp:docPr id="33" name="Bild 10"/>
@@ -3781,7 +3815,7 @@
           <w:lang w:eastAsia="de-AT"/>
         </w:rPr>
         <w:drawing>
-          <wp:inline distT="0" distB="0" distL="0" distR="0">
+          <wp:inline distT="0" distB="0" distL="0" distR="0" wp14:anchorId="7A162A2F" wp14:editId="3F5D3A8B">
             <wp:extent cx="3832225" cy="2950210"/>
             <wp:effectExtent l="19050" t="0" r="0" b="0"/>
             <wp:docPr id="40" name="Bild 19"/>
@@ -3889,13 +3923,23 @@
       </w:r>
     </w:p>
     <w:p>
+      <w:pPr>
+        <w:sectPr>
+          <w:footerReference w:type="default" r:id="rId22"/>
+          <w:pgSz w:w="11906" w:h="16838"/>
+          <w:pgMar w:top="1417" w:right="1417" w:bottom="1134" w:left="1417" w:header="708" w:footer="708" w:gutter="0"/>
+          <w:cols w:space="708"/>
+          <w:titlePg/>
+          <w:docGrid w:linePitch="360"/>
+        </w:sectPr>
+      </w:pPr>
       <w:r>
         <w:rPr>
           <w:noProof/>
           <w:lang w:eastAsia="de-AT"/>
         </w:rPr>
         <w:drawing>
-          <wp:inline distT="0" distB="0" distL="0" distR="0">
+          <wp:inline distT="0" distB="0" distL="0" distR="0" wp14:anchorId="769BCEDE" wp14:editId="525C1BD3">
             <wp:extent cx="5756910" cy="4237990"/>
             <wp:effectExtent l="19050" t="0" r="0" b="0"/>
             <wp:docPr id="39" name="Bild 28"/>
@@ -3912,7 +3956,7 @@
                     </pic:cNvPicPr>
                   </pic:nvPicPr>
                   <pic:blipFill>
-                    <a:blip r:embed="rId22" cstate="print"/>
+                    <a:blip r:embed="rId23" cstate="print"/>
                     <a:srcRect/>
                     <a:stretch>
                       <a:fillRect/>
@@ -3941,12 +3985,12 @@
         </w:drawing>
       </w:r>
     </w:p>
-    <w:p/>
     <w:p>
       <w:pPr>
         <w:pStyle w:val="ITFoxberschriftEbene2"/>
       </w:pPr>
       <w:r>
+        <w:lastRenderedPageBreak/>
         <w:t>Netzwerkdiagramm(Grafik)</w:t>
       </w:r>
       <w:r>
@@ -3985,34 +4029,17 @@
         </w:rPr>
       </w:pPr>
     </w:p>
-    <w:p>
-      <w:pPr>
-        <w:pStyle w:val="Listenabsatz"/>
-        <w:ind w:left="1077"/>
-        <w:rPr>
-          <w:rFonts w:ascii="Century Gothic" w:hAnsi="Century Gothic"/>
-        </w:rPr>
-      </w:pPr>
-      <w:r>
-        <w:rPr>
-          <w:rFonts w:ascii="Century Gothic" w:hAnsi="Century Gothic"/>
-        </w:rPr>
-        <w:t xml:space="preserve"> </w:t>
-      </w:r>
-    </w:p>
-    <w:p>
-      <w:r>
-        <w:br w:type="page"/>
-      </w:r>
-    </w:p>
-    <w:p>
-      <w:pPr>
-        <w:pStyle w:val="ITFoxberschriftEbene2"/>
-        <w:numPr>
-          <w:ilvl w:val="0"/>
-          <w:numId w:val="0"/>
-        </w:numPr>
-        <w:ind w:left="360"/>
+    <w:p/>
+    <w:p/>
+    <w:p>
+      <w:pPr>
+        <w:sectPr>
+          <w:pgSz w:w="16838" w:h="11906" w:orient="landscape"/>
+          <w:pgMar w:top="1417" w:right="1417" w:bottom="1417" w:left="1134" w:header="708" w:footer="708" w:gutter="0"/>
+          <w:cols w:space="708"/>
+          <w:titlePg/>
+          <w:docGrid w:linePitch="360"/>
+        </w:sectPr>
       </w:pPr>
     </w:p>
     <w:p>
@@ -4023,54 +4050,149 @@
           <w:numId w:val="1"/>
         </w:numPr>
       </w:pPr>
-      <w:bookmarkStart w:id="14" w:name="_Toc453737946"/>
-      <w:bookmarkStart w:id="15" w:name="_Toc453738022"/>
-      <w:bookmarkStart w:id="16" w:name="_Toc455994084"/>
-      <w:r>
+      <w:bookmarkStart w:id="13" w:name="_Toc453737946"/>
+      <w:bookmarkStart w:id="14" w:name="_Toc453738022"/>
+      <w:bookmarkStart w:id="15" w:name="_Toc455994084"/>
+      <w:r>
+        <w:lastRenderedPageBreak/>
         <w:t>Datenbankentwurf</w:t>
       </w:r>
+      <w:bookmarkEnd w:id="13"/>
       <w:bookmarkEnd w:id="14"/>
       <w:bookmarkEnd w:id="15"/>
+    </w:p>
+    <w:p>
+      <w:pPr>
+        <w:pStyle w:val="ITFoxberschriftEbene2"/>
+        <w:sectPr>
+          <w:pgSz w:w="16838" w:h="11906" w:orient="landscape"/>
+          <w:pgMar w:top="1417" w:right="1417" w:bottom="1417" w:left="1134" w:header="708" w:footer="708" w:gutter="0"/>
+          <w:cols w:space="708"/>
+          <w:titlePg/>
+          <w:docGrid w:linePitch="360"/>
+        </w:sectPr>
+      </w:pPr>
+      <w:bookmarkStart w:id="16" w:name="_Toc453737947"/>
+      <w:bookmarkStart w:id="17" w:name="_Toc453738023"/>
+      <w:bookmarkStart w:id="18" w:name="_Toc455994085"/>
+      <w:r>
+        <w:rPr>
+          <w:noProof/>
+          <w:lang w:eastAsia="de-AT"/>
+        </w:rPr>
+        <w:drawing>
+          <wp:anchor distT="0" distB="0" distL="114300" distR="114300" simplePos="0" relativeHeight="251670528" behindDoc="1" locked="0" layoutInCell="1" allowOverlap="1" wp14:anchorId="0FDAC549" wp14:editId="56CF33B8">
+            <wp:simplePos x="0" y="0"/>
+            <wp:positionH relativeFrom="column">
+              <wp:posOffset>2540</wp:posOffset>
+            </wp:positionH>
+            <wp:positionV relativeFrom="paragraph">
+              <wp:posOffset>370840</wp:posOffset>
+            </wp:positionV>
+            <wp:extent cx="9024620" cy="5126990"/>
+            <wp:effectExtent l="0" t="0" r="0" b="0"/>
+            <wp:wrapTight wrapText="bothSides">
+              <wp:wrapPolygon edited="0">
+                <wp:start x="0" y="0"/>
+                <wp:lineTo x="0" y="21509"/>
+                <wp:lineTo x="21567" y="21509"/>
+                <wp:lineTo x="21567" y="0"/>
+                <wp:lineTo x="0" y="0"/>
+              </wp:wrapPolygon>
+            </wp:wrapTight>
+            <wp:docPr id="4" name="Grafik 4"/>
+            <wp:cNvGraphicFramePr>
+              <a:graphicFrameLocks xmlns:a="http://schemas.openxmlformats.org/drawingml/2006/main" noChangeAspect="1"/>
+            </wp:cNvGraphicFramePr>
+            <a:graphic xmlns:a="http://schemas.openxmlformats.org/drawingml/2006/main">
+              <a:graphicData uri="http://schemas.openxmlformats.org/drawingml/2006/picture">
+                <pic:pic xmlns:pic="http://schemas.openxmlformats.org/drawingml/2006/picture">
+                  <pic:nvPicPr>
+                    <pic:cNvPr id="0" name="Picture 2"/>
+                    <pic:cNvPicPr>
+                      <a:picLocks noChangeAspect="1" noChangeArrowheads="1"/>
+                    </pic:cNvPicPr>
+                  </pic:nvPicPr>
+                  <pic:blipFill>
+                    <a:blip r:embed="rId24">
+                      <a:extLst>
+                        <a:ext uri="{28A0092B-C50C-407E-A947-70E740481C1C}">
+                          <a14:useLocalDpi xmlns:a14="http://schemas.microsoft.com/office/drawing/2010/main" val="0"/>
+                        </a:ext>
+                      </a:extLst>
+                    </a:blip>
+                    <a:srcRect/>
+                    <a:stretch>
+                      <a:fillRect/>
+                    </a:stretch>
+                  </pic:blipFill>
+                  <pic:spPr bwMode="auto">
+                    <a:xfrm>
+                      <a:off x="0" y="0"/>
+                      <a:ext cx="9024620" cy="5126990"/>
+                    </a:xfrm>
+                    <a:prstGeom prst="rect">
+                      <a:avLst/>
+                    </a:prstGeom>
+                    <a:noFill/>
+                    <a:ln>
+                      <a:noFill/>
+                    </a:ln>
+                  </pic:spPr>
+                </pic:pic>
+              </a:graphicData>
+            </a:graphic>
+            <wp14:sizeRelH relativeFrom="page">
+              <wp14:pctWidth>0</wp14:pctWidth>
+            </wp14:sizeRelH>
+            <wp14:sizeRelV relativeFrom="page">
+              <wp14:pctHeight>0</wp14:pctHeight>
+            </wp14:sizeRelV>
+          </wp:anchor>
+        </w:drawing>
+      </w:r>
+      <w:r>
+        <w:t xml:space="preserve">Entity </w:t>
+      </w:r>
+      <w:proofErr w:type="spellStart"/>
+      <w:r>
+        <w:t>Relation</w:t>
+      </w:r>
+      <w:r>
+        <w:t>ship</w:t>
+      </w:r>
+      <w:proofErr w:type="spellEnd"/>
+      <w:r>
+        <w:t xml:space="preserve"> Model (ERM)</w:t>
+      </w:r>
       <w:bookmarkEnd w:id="16"/>
-    </w:p>
-    <w:p>
-      <w:pPr>
-        <w:pStyle w:val="ITFoxberschriftEbene2"/>
-      </w:pPr>
-      <w:bookmarkStart w:id="17" w:name="_Toc453737947"/>
-      <w:bookmarkStart w:id="18" w:name="_Toc453738023"/>
-      <w:bookmarkStart w:id="19" w:name="_Toc455994085"/>
-      <w:r>
-        <w:t xml:space="preserve">Entity </w:t>
-      </w:r>
-      <w:proofErr w:type="spellStart"/>
-      <w:r>
-        <w:t>Relationenship</w:t>
-      </w:r>
-      <w:proofErr w:type="spellEnd"/>
-      <w:r>
-        <w:t xml:space="preserve"> Model (ERM)</w:t>
-      </w:r>
       <w:bookmarkEnd w:id="17"/>
       <w:bookmarkEnd w:id="18"/>
+    </w:p>
+    <w:p>
+      <w:pPr>
+        <w:pStyle w:val="ITFoxberschriftEbene2"/>
+      </w:pPr>
+      <w:bookmarkStart w:id="19" w:name="_Toc453737948"/>
+      <w:bookmarkStart w:id="20" w:name="_Toc453738024"/>
+      <w:bookmarkStart w:id="21" w:name="_Toc455994086"/>
+      <w:proofErr w:type="spellStart"/>
+      <w:r>
+        <w:lastRenderedPageBreak/>
+        <w:t>Relationensynthese</w:t>
+      </w:r>
       <w:bookmarkEnd w:id="19"/>
-    </w:p>
-    <w:p>
-      <w:pPr>
-        <w:pStyle w:val="ITFoxberschriftEbene2"/>
-      </w:pPr>
-      <w:bookmarkStart w:id="20" w:name="_Toc453737948"/>
-      <w:bookmarkStart w:id="21" w:name="_Toc453738024"/>
-      <w:bookmarkStart w:id="22" w:name="_Toc455994086"/>
-      <w:proofErr w:type="spellStart"/>
-      <w:r>
-        <w:t>Relationensynthese</w:t>
-      </w:r>
       <w:bookmarkEnd w:id="20"/>
       <w:bookmarkEnd w:id="21"/>
-      <w:bookmarkEnd w:id="22"/>
       <w:proofErr w:type="spellEnd"/>
     </w:p>
+    <w:p>
+      <w:pPr>
+        <w:pStyle w:val="ITFoxTextkrper"/>
+        <w:ind w:left="357"/>
+      </w:pPr>
+    </w:p>
+    <w:p/>
     <w:p>
       <w:pPr>
         <w:pStyle w:val="ITFoxberschriftEbene1"/>
@@ -4089,16 +4211,120 @@
     <w:p>
       <w:pPr>
         <w:pStyle w:val="ITFoxberschriftEbene2"/>
-      </w:pPr>
-      <w:r>
-        <w:t xml:space="preserve">Entity </w:t>
+        <w:rPr>
+          <w:noProof/>
+          <w:lang w:eastAsia="de-AT"/>
+        </w:rPr>
+      </w:pPr>
+      <w:r>
+        <w:t>Entity Fram</w:t>
+      </w:r>
+      <w:r>
+        <w:t>e</w:t>
+      </w:r>
+      <w:r>
+        <w:t>work</w:t>
+      </w:r>
+    </w:p>
+    <w:p>
+      <w:pPr>
+        <w:pStyle w:val="ITFoxTextkrper"/>
+        <w:ind w:left="357"/>
+      </w:pPr>
+      <w:r>
+        <w:rPr>
+          <w:noProof/>
+          <w:lang w:eastAsia="de-AT"/>
+        </w:rPr>
+        <w:drawing>
+          <wp:anchor distT="0" distB="0" distL="114300" distR="114300" simplePos="0" relativeHeight="251671552" behindDoc="0" locked="0" layoutInCell="1" allowOverlap="1" wp14:anchorId="6097633C" wp14:editId="2AC6E710">
+            <wp:simplePos x="0" y="0"/>
+            <wp:positionH relativeFrom="column">
+              <wp:posOffset>1469390</wp:posOffset>
+            </wp:positionH>
+            <wp:positionV relativeFrom="paragraph">
+              <wp:posOffset>1074420</wp:posOffset>
+            </wp:positionV>
+            <wp:extent cx="2631440" cy="3538220"/>
+            <wp:effectExtent l="19050" t="19050" r="0" b="5080"/>
+            <wp:wrapTopAndBottom/>
+            <wp:docPr id="6" name="Grafik 6"/>
+            <wp:cNvGraphicFramePr>
+              <a:graphicFrameLocks xmlns:a="http://schemas.openxmlformats.org/drawingml/2006/main" noChangeAspect="1"/>
+            </wp:cNvGraphicFramePr>
+            <a:graphic xmlns:a="http://schemas.openxmlformats.org/drawingml/2006/main">
+              <a:graphicData uri="http://schemas.openxmlformats.org/drawingml/2006/picture">
+                <pic:pic xmlns:pic="http://schemas.openxmlformats.org/drawingml/2006/picture">
+                  <pic:nvPicPr>
+                    <pic:cNvPr id="0" name="Projektmappen.PNG"/>
+                    <pic:cNvPicPr/>
+                  </pic:nvPicPr>
+                  <pic:blipFill rotWithShape="1">
+                    <a:blip r:embed="rId25">
+                      <a:extLst>
+                        <a:ext uri="{28A0092B-C50C-407E-A947-70E740481C1C}">
+                          <a14:useLocalDpi xmlns:a14="http://schemas.microsoft.com/office/drawing/2010/main" val="0"/>
+                        </a:ext>
+                      </a:extLst>
+                    </a:blip>
+                    <a:srcRect l="3633" t="12950" r="3870" b="22273"/>
+                    <a:stretch/>
+                  </pic:blipFill>
+                  <pic:spPr bwMode="auto">
+                    <a:xfrm>
+                      <a:off x="0" y="0"/>
+                      <a:ext cx="2631440" cy="3538220"/>
+                    </a:xfrm>
+                    <a:prstGeom prst="rect">
+                      <a:avLst/>
+                    </a:prstGeom>
+                    <a:ln w="19050">
+                      <a:solidFill>
+                        <a:srgbClr val="424242"/>
+                      </a:solidFill>
+                    </a:ln>
+                    <a:extLst>
+                      <a:ext uri="{53640926-AAD7-44D8-BBD7-CCE9431645EC}">
+                        <a14:shadowObscured xmlns:a14="http://schemas.microsoft.com/office/drawing/2010/main"/>
+                      </a:ext>
+                    </a:extLst>
+                  </pic:spPr>
+                </pic:pic>
+              </a:graphicData>
+            </a:graphic>
+            <wp14:sizeRelH relativeFrom="page">
+              <wp14:pctWidth>0</wp14:pctWidth>
+            </wp14:sizeRelH>
+            <wp14:sizeRelV relativeFrom="page">
+              <wp14:pctHeight>0</wp14:pctHeight>
+            </wp14:sizeRelV>
+          </wp:anchor>
+        </w:drawing>
+      </w:r>
+      <w:r>
+        <w:t xml:space="preserve">Die Anbindung der Datenbank im Projekt sowie der Zugriff darauf </w:t>
+      </w:r>
+      <w:proofErr w:type="gramStart"/>
+      <w:r>
+        <w:t>erfolgte</w:t>
+      </w:r>
+      <w:proofErr w:type="gramEnd"/>
+      <w:r>
+        <w:t xml:space="preserve"> mittels Entity Framework. Aus Gründen der Wiederverwendbarkeit von Code sowie der besseren Strukturierung wurde diese Teile der Anwendung in eine eigene Klassenbibliothek (</w:t>
       </w:r>
       <w:proofErr w:type="spellStart"/>
       <w:r>
-        <w:t>Framwork</w:t>
+        <w:rPr>
+          <w:i/>
+        </w:rPr>
+        <w:t>BL_Reiseboerse_Graf</w:t>
       </w:r>
       <w:proofErr w:type="spellEnd"/>
-    </w:p>
+      <w:r>
+        <w:t>) ausgelagert.</w:t>
+      </w:r>
+    </w:p>
+    <w:p/>
     <w:p>
       <w:pPr>
         <w:pStyle w:val="ITFoxberschriftEbene2"/>
@@ -4177,6 +4403,126 @@
       <w:pPr>
         <w:pStyle w:val="ITFoxberschriftEbene2"/>
       </w:pPr>
+      <w:r>
+        <w:t>Unterscheidung Testsystem und Echtsystem</w:t>
+      </w:r>
+    </w:p>
+    <w:p>
+      <w:pPr>
+        <w:pStyle w:val="ITFoxTextkrper"/>
+        <w:ind w:left="357"/>
+      </w:pPr>
+      <w:r>
+        <w:rPr>
+          <w:noProof/>
+          <w:lang w:eastAsia="de-AT"/>
+        </w:rPr>
+        <w:drawing>
+          <wp:anchor distT="0" distB="0" distL="114300" distR="114300" simplePos="0" relativeHeight="251672576" behindDoc="0" locked="0" layoutInCell="1" allowOverlap="1" wp14:anchorId="65A04EE9" wp14:editId="52001EC1">
+            <wp:simplePos x="0" y="0"/>
+            <wp:positionH relativeFrom="column">
+              <wp:posOffset>911860</wp:posOffset>
+            </wp:positionH>
+            <wp:positionV relativeFrom="paragraph">
+              <wp:posOffset>1062990</wp:posOffset>
+            </wp:positionV>
+            <wp:extent cx="4039235" cy="1943100"/>
+            <wp:effectExtent l="19050" t="19050" r="0" b="0"/>
+            <wp:wrapTopAndBottom/>
+            <wp:docPr id="8" name="Grafik 8"/>
+            <wp:cNvGraphicFramePr>
+              <a:graphicFrameLocks xmlns:a="http://schemas.openxmlformats.org/drawingml/2006/main" noChangeAspect="1"/>
+            </wp:cNvGraphicFramePr>
+            <a:graphic xmlns:a="http://schemas.openxmlformats.org/drawingml/2006/main">
+              <a:graphicData uri="http://schemas.openxmlformats.org/drawingml/2006/picture">
+                <pic:pic xmlns:pic="http://schemas.openxmlformats.org/drawingml/2006/picture">
+                  <pic:nvPicPr>
+                    <pic:cNvPr id="0" name="Globals.PNG"/>
+                    <pic:cNvPicPr/>
+                  </pic:nvPicPr>
+                  <pic:blipFill>
+                    <a:blip r:embed="rId26">
+                      <a:extLst>
+                        <a:ext uri="{28A0092B-C50C-407E-A947-70E740481C1C}">
+                          <a14:useLocalDpi xmlns:a14="http://schemas.microsoft.com/office/drawing/2010/main" val="0"/>
+                        </a:ext>
+                      </a:extLst>
+                    </a:blip>
+                    <a:stretch>
+                      <a:fillRect/>
+                    </a:stretch>
+                  </pic:blipFill>
+                  <pic:spPr>
+                    <a:xfrm>
+                      <a:off x="0" y="0"/>
+                      <a:ext cx="4039235" cy="1943100"/>
+                    </a:xfrm>
+                    <a:prstGeom prst="rect">
+                      <a:avLst/>
+                    </a:prstGeom>
+                    <a:ln w="19050">
+                      <a:solidFill>
+                        <a:srgbClr val="424242"/>
+                      </a:solidFill>
+                    </a:ln>
+                  </pic:spPr>
+                </pic:pic>
+              </a:graphicData>
+            </a:graphic>
+            <wp14:sizeRelH relativeFrom="page">
+              <wp14:pctWidth>0</wp14:pctWidth>
+            </wp14:sizeRelH>
+            <wp14:sizeRelV relativeFrom="page">
+              <wp14:pctHeight>0</wp14:pctHeight>
+            </wp14:sizeRelV>
+          </wp:anchor>
+        </w:drawing>
+      </w:r>
+      <w:r>
+        <w:t xml:space="preserve">Um beim Programmieren nicht von der Datenbank abhängig zu sein, wurde im ersten Sprint eine Unterscheidung zwischen Testsystem (mit hartcodierten Werten) und Echtsystem (Datenbankzugriff) eingeführt. Diese wurde über die Klasse </w:t>
+      </w:r>
+      <w:proofErr w:type="spellStart"/>
+      <w:r>
+        <w:rPr>
+          <w:i/>
+        </w:rPr>
+        <w:t>Globals</w:t>
+      </w:r>
+      <w:r>
+        <w:rPr>
+          <w:i/>
+        </w:rPr>
+        <w:t>.cs</w:t>
+      </w:r>
+      <w:proofErr w:type="spellEnd"/>
+      <w:r>
+        <w:t xml:space="preserve"> realisiert.</w:t>
+      </w:r>
+    </w:p>
+    <w:p>
+      <w:r>
+        <w:tab/>
+      </w:r>
+    </w:p>
+    <w:p>
+      <w:pPr>
+        <w:pStyle w:val="ITFoxberschriftEbene2"/>
+      </w:pPr>
+      <w:r>
+        <w:t>Modelklassen</w:t>
+      </w:r>
+    </w:p>
+    <w:p>
+      <w:bookmarkStart w:id="22" w:name="_GoBack"/>
+      <w:bookmarkEnd w:id="22"/>
+    </w:p>
+    <w:p>
+      <w:pPr>
+        <w:pStyle w:val="ITFoxberschriftEbene2"/>
+      </w:pPr>
+      <w:r>
+        <w:t>Logik im Controller</w:t>
+      </w:r>
     </w:p>
     <w:p>
       <w:pPr>
@@ -4195,10 +4541,7 @@
         <w:pStyle w:val="ITFoxberschriftEbene2"/>
       </w:pPr>
       <w:r>
-        <w:t>Benutzer</w:t>
-      </w:r>
-      <w:r>
-        <w:t>verwaltung</w:t>
+        <w:t>Benutzerverwaltung</w:t>
       </w:r>
     </w:p>
     <w:p>
@@ -4207,10 +4550,7 @@
       </w:pPr>
       <w:proofErr w:type="spellStart"/>
       <w:r>
-        <w:t>Reisen</w:t>
-      </w:r>
-      <w:r>
-        <w:t>verwaltung</w:t>
+        <w:t>Reisenverwaltung</w:t>
       </w:r>
       <w:proofErr w:type="spellEnd"/>
     </w:p>
@@ -4224,7 +4564,6 @@
     </w:p>
     <w:p/>
     <w:sectPr>
-      <w:footerReference w:type="default" r:id="rId23"/>
       <w:pgSz w:w="11906" w:h="16838"/>
       <w:pgMar w:top="1417" w:right="1417" w:bottom="1134" w:left="1417" w:header="708" w:footer="708" w:gutter="0"/>
       <w:cols w:space="708"/>
@@ -4267,7 +4606,7 @@
       <w:rPr>
         <w:rFonts w:ascii="Century Gothic" w:hAnsi="Century Gothic"/>
       </w:rPr>
-      <w:id w:val="-1055156112"/>
+      <w:id w:val="-1149360690"/>
       <w:docPartObj>
         <w:docPartGallery w:val="Page Numbers (Bottom of Page)"/>
         <w:docPartUnique/>
@@ -4349,7 +4688,7 @@
             <w:sz w:val="16"/>
             <w:lang w:val="de-DE"/>
           </w:rPr>
-          <w:t>5</w:t>
+          <w:t>16</w:t>
         </w:r>
         <w:r>
           <w:rPr>
@@ -4368,18 +4707,35 @@
           </w:rPr>
           <w:t xml:space="preserve"> von </w:t>
         </w:r>
-        <w:fldSimple w:instr="NUMPAGES  \* Arabic  \* MERGEFORMAT">
-          <w:r>
-            <w:rPr>
-              <w:rFonts w:ascii="Century Gothic" w:hAnsi="Century Gothic"/>
-              <w:b/>
-              <w:noProof/>
-              <w:sz w:val="16"/>
-              <w:lang w:val="de-DE"/>
-            </w:rPr>
-            <w:t>13</w:t>
-          </w:r>
-        </w:fldSimple>
+        <w:r>
+          <w:fldChar w:fldCharType="begin"/>
+        </w:r>
+        <w:r>
+          <w:instrText>NUMPAGES  \* Arabic  \* MERGEFORMAT</w:instrText>
+        </w:r>
+        <w:r>
+          <w:fldChar w:fldCharType="separate"/>
+        </w:r>
+        <w:r>
+          <w:rPr>
+            <w:rFonts w:ascii="Century Gothic" w:hAnsi="Century Gothic"/>
+            <w:b/>
+            <w:noProof/>
+            <w:sz w:val="16"/>
+            <w:lang w:val="de-DE"/>
+          </w:rPr>
+          <w:t>16</w:t>
+        </w:r>
+        <w:r>
+          <w:rPr>
+            <w:rFonts w:ascii="Century Gothic" w:hAnsi="Century Gothic"/>
+            <w:b/>
+            <w:noProof/>
+            <w:sz w:val="16"/>
+            <w:lang w:val="de-DE"/>
+          </w:rPr>
+          <w:fldChar w:fldCharType="end"/>
+        </w:r>
       </w:p>
       <w:p>
         <w:pPr>
@@ -4856,6 +5212,119 @@
     </w:lvl>
   </w:abstractNum>
   <w:abstractNum w:abstractNumId="5">
+    <w:nsid w:val="12C42C9D"/>
+    <w:multiLevelType w:val="hybridMultilevel"/>
+    <w:tmpl w:val="60BEE9C2"/>
+    <w:lvl w:ilvl="0" w:tplc="0C070001">
+      <w:start w:val="1"/>
+      <w:numFmt w:val="bullet"/>
+      <w:lvlText w:val=""/>
+      <w:lvlJc w:val="left"/>
+      <w:pPr>
+        <w:ind w:left="720" w:hanging="360"/>
+      </w:pPr>
+      <w:rPr>
+        <w:rFonts w:ascii="Symbol" w:hAnsi="Symbol" w:hint="default"/>
+      </w:rPr>
+    </w:lvl>
+    <w:lvl w:ilvl="1" w:tplc="0C070003" w:tentative="1">
+      <w:start w:val="1"/>
+      <w:numFmt w:val="bullet"/>
+      <w:lvlText w:val="o"/>
+      <w:lvlJc w:val="left"/>
+      <w:pPr>
+        <w:ind w:left="1440" w:hanging="360"/>
+      </w:pPr>
+      <w:rPr>
+        <w:rFonts w:ascii="Courier New" w:hAnsi="Courier New" w:cs="Courier New" w:hint="default"/>
+      </w:rPr>
+    </w:lvl>
+    <w:lvl w:ilvl="2" w:tplc="0C070005" w:tentative="1">
+      <w:start w:val="1"/>
+      <w:numFmt w:val="bullet"/>
+      <w:lvlText w:val=""/>
+      <w:lvlJc w:val="left"/>
+      <w:pPr>
+        <w:ind w:left="2160" w:hanging="360"/>
+      </w:pPr>
+      <w:rPr>
+        <w:rFonts w:ascii="Wingdings" w:hAnsi="Wingdings" w:hint="default"/>
+      </w:rPr>
+    </w:lvl>
+    <w:lvl w:ilvl="3" w:tplc="0C070001" w:tentative="1">
+      <w:start w:val="1"/>
+      <w:numFmt w:val="bullet"/>
+      <w:lvlText w:val=""/>
+      <w:lvlJc w:val="left"/>
+      <w:pPr>
+        <w:ind w:left="2880" w:hanging="360"/>
+      </w:pPr>
+      <w:rPr>
+        <w:rFonts w:ascii="Symbol" w:hAnsi="Symbol" w:hint="default"/>
+      </w:rPr>
+    </w:lvl>
+    <w:lvl w:ilvl="4" w:tplc="0C070003" w:tentative="1">
+      <w:start w:val="1"/>
+      <w:numFmt w:val="bullet"/>
+      <w:lvlText w:val="o"/>
+      <w:lvlJc w:val="left"/>
+      <w:pPr>
+        <w:ind w:left="3600" w:hanging="360"/>
+      </w:pPr>
+      <w:rPr>
+        <w:rFonts w:ascii="Courier New" w:hAnsi="Courier New" w:cs="Courier New" w:hint="default"/>
+      </w:rPr>
+    </w:lvl>
+    <w:lvl w:ilvl="5" w:tplc="0C070005" w:tentative="1">
+      <w:start w:val="1"/>
+      <w:numFmt w:val="bullet"/>
+      <w:lvlText w:val=""/>
+      <w:lvlJc w:val="left"/>
+      <w:pPr>
+        <w:ind w:left="4320" w:hanging="360"/>
+      </w:pPr>
+      <w:rPr>
+        <w:rFonts w:ascii="Wingdings" w:hAnsi="Wingdings" w:hint="default"/>
+      </w:rPr>
+    </w:lvl>
+    <w:lvl w:ilvl="6" w:tplc="0C070001" w:tentative="1">
+      <w:start w:val="1"/>
+      <w:numFmt w:val="bullet"/>
+      <w:lvlText w:val=""/>
+      <w:lvlJc w:val="left"/>
+      <w:pPr>
+        <w:ind w:left="5040" w:hanging="360"/>
+      </w:pPr>
+      <w:rPr>
+        <w:rFonts w:ascii="Symbol" w:hAnsi="Symbol" w:hint="default"/>
+      </w:rPr>
+    </w:lvl>
+    <w:lvl w:ilvl="7" w:tplc="0C070003" w:tentative="1">
+      <w:start w:val="1"/>
+      <w:numFmt w:val="bullet"/>
+      <w:lvlText w:val="o"/>
+      <w:lvlJc w:val="left"/>
+      <w:pPr>
+        <w:ind w:left="5760" w:hanging="360"/>
+      </w:pPr>
+      <w:rPr>
+        <w:rFonts w:ascii="Courier New" w:hAnsi="Courier New" w:cs="Courier New" w:hint="default"/>
+      </w:rPr>
+    </w:lvl>
+    <w:lvl w:ilvl="8" w:tplc="0C070005" w:tentative="1">
+      <w:start w:val="1"/>
+      <w:numFmt w:val="bullet"/>
+      <w:lvlText w:val=""/>
+      <w:lvlJc w:val="left"/>
+      <w:pPr>
+        <w:ind w:left="6480" w:hanging="360"/>
+      </w:pPr>
+      <w:rPr>
+        <w:rFonts w:ascii="Wingdings" w:hAnsi="Wingdings" w:hint="default"/>
+      </w:rPr>
+    </w:lvl>
+  </w:abstractNum>
+  <w:abstractNum w:abstractNumId="6">
     <w:nsid w:val="13D223C3"/>
     <w:multiLevelType w:val="multilevel"/>
     <w:tmpl w:val="86FA85E4"/>
@@ -4970,7 +5439,7 @@
       </w:rPr>
     </w:lvl>
   </w:abstractNum>
-  <w:abstractNum w:abstractNumId="6">
+  <w:abstractNum w:abstractNumId="7">
     <w:nsid w:val="20231E8F"/>
     <w:multiLevelType w:val="hybridMultilevel"/>
     <w:tmpl w:val="374E2108"/>
@@ -5083,7 +5552,7 @@
       </w:rPr>
     </w:lvl>
   </w:abstractNum>
-  <w:abstractNum w:abstractNumId="7">
+  <w:abstractNum w:abstractNumId="8">
     <w:nsid w:val="21A32B7A"/>
     <w:multiLevelType w:val="hybridMultilevel"/>
     <w:tmpl w:val="54D83EE8"/>
@@ -5196,7 +5665,120 @@
       </w:rPr>
     </w:lvl>
   </w:abstractNum>
-  <w:abstractNum w:abstractNumId="8">
+  <w:abstractNum w:abstractNumId="9">
+    <w:nsid w:val="231B0D40"/>
+    <w:multiLevelType w:val="hybridMultilevel"/>
+    <w:tmpl w:val="0C6E5152"/>
+    <w:lvl w:ilvl="0" w:tplc="0C070001">
+      <w:start w:val="1"/>
+      <w:numFmt w:val="bullet"/>
+      <w:lvlText w:val=""/>
+      <w:lvlJc w:val="left"/>
+      <w:pPr>
+        <w:ind w:left="720" w:hanging="360"/>
+      </w:pPr>
+      <w:rPr>
+        <w:rFonts w:ascii="Symbol" w:hAnsi="Symbol" w:hint="default"/>
+      </w:rPr>
+    </w:lvl>
+    <w:lvl w:ilvl="1" w:tplc="0C070003" w:tentative="1">
+      <w:start w:val="1"/>
+      <w:numFmt w:val="bullet"/>
+      <w:lvlText w:val="o"/>
+      <w:lvlJc w:val="left"/>
+      <w:pPr>
+        <w:ind w:left="1440" w:hanging="360"/>
+      </w:pPr>
+      <w:rPr>
+        <w:rFonts w:ascii="Courier New" w:hAnsi="Courier New" w:cs="Courier New" w:hint="default"/>
+      </w:rPr>
+    </w:lvl>
+    <w:lvl w:ilvl="2" w:tplc="0C070005" w:tentative="1">
+      <w:start w:val="1"/>
+      <w:numFmt w:val="bullet"/>
+      <w:lvlText w:val=""/>
+      <w:lvlJc w:val="left"/>
+      <w:pPr>
+        <w:ind w:left="2160" w:hanging="360"/>
+      </w:pPr>
+      <w:rPr>
+        <w:rFonts w:ascii="Wingdings" w:hAnsi="Wingdings" w:hint="default"/>
+      </w:rPr>
+    </w:lvl>
+    <w:lvl w:ilvl="3" w:tplc="0C070001" w:tentative="1">
+      <w:start w:val="1"/>
+      <w:numFmt w:val="bullet"/>
+      <w:lvlText w:val=""/>
+      <w:lvlJc w:val="left"/>
+      <w:pPr>
+        <w:ind w:left="2880" w:hanging="360"/>
+      </w:pPr>
+      <w:rPr>
+        <w:rFonts w:ascii="Symbol" w:hAnsi="Symbol" w:hint="default"/>
+      </w:rPr>
+    </w:lvl>
+    <w:lvl w:ilvl="4" w:tplc="0C070003" w:tentative="1">
+      <w:start w:val="1"/>
+      <w:numFmt w:val="bullet"/>
+      <w:lvlText w:val="o"/>
+      <w:lvlJc w:val="left"/>
+      <w:pPr>
+        <w:ind w:left="3600" w:hanging="360"/>
+      </w:pPr>
+      <w:rPr>
+        <w:rFonts w:ascii="Courier New" w:hAnsi="Courier New" w:cs="Courier New" w:hint="default"/>
+      </w:rPr>
+    </w:lvl>
+    <w:lvl w:ilvl="5" w:tplc="0C070005" w:tentative="1">
+      <w:start w:val="1"/>
+      <w:numFmt w:val="bullet"/>
+      <w:lvlText w:val=""/>
+      <w:lvlJc w:val="left"/>
+      <w:pPr>
+        <w:ind w:left="4320" w:hanging="360"/>
+      </w:pPr>
+      <w:rPr>
+        <w:rFonts w:ascii="Wingdings" w:hAnsi="Wingdings" w:hint="default"/>
+      </w:rPr>
+    </w:lvl>
+    <w:lvl w:ilvl="6" w:tplc="0C070001" w:tentative="1">
+      <w:start w:val="1"/>
+      <w:numFmt w:val="bullet"/>
+      <w:lvlText w:val=""/>
+      <w:lvlJc w:val="left"/>
+      <w:pPr>
+        <w:ind w:left="5040" w:hanging="360"/>
+      </w:pPr>
+      <w:rPr>
+        <w:rFonts w:ascii="Symbol" w:hAnsi="Symbol" w:hint="default"/>
+      </w:rPr>
+    </w:lvl>
+    <w:lvl w:ilvl="7" w:tplc="0C070003" w:tentative="1">
+      <w:start w:val="1"/>
+      <w:numFmt w:val="bullet"/>
+      <w:lvlText w:val="o"/>
+      <w:lvlJc w:val="left"/>
+      <w:pPr>
+        <w:ind w:left="5760" w:hanging="360"/>
+      </w:pPr>
+      <w:rPr>
+        <w:rFonts w:ascii="Courier New" w:hAnsi="Courier New" w:cs="Courier New" w:hint="default"/>
+      </w:rPr>
+    </w:lvl>
+    <w:lvl w:ilvl="8" w:tplc="0C070005" w:tentative="1">
+      <w:start w:val="1"/>
+      <w:numFmt w:val="bullet"/>
+      <w:lvlText w:val=""/>
+      <w:lvlJc w:val="left"/>
+      <w:pPr>
+        <w:ind w:left="6480" w:hanging="360"/>
+      </w:pPr>
+      <w:rPr>
+        <w:rFonts w:ascii="Wingdings" w:hAnsi="Wingdings" w:hint="default"/>
+      </w:rPr>
+    </w:lvl>
+  </w:abstractNum>
+  <w:abstractNum w:abstractNumId="10">
     <w:nsid w:val="258111AF"/>
     <w:multiLevelType w:val="hybridMultilevel"/>
     <w:tmpl w:val="9B2EC5A6"/>
@@ -5309,7 +5891,7 @@
       </w:rPr>
     </w:lvl>
   </w:abstractNum>
-  <w:abstractNum w:abstractNumId="9">
+  <w:abstractNum w:abstractNumId="11">
     <w:nsid w:val="3D2B5406"/>
     <w:multiLevelType w:val="hybridMultilevel"/>
     <w:tmpl w:val="6248E92A"/>
@@ -5422,7 +6004,7 @@
       </w:rPr>
     </w:lvl>
   </w:abstractNum>
-  <w:abstractNum w:abstractNumId="10">
+  <w:abstractNum w:abstractNumId="12">
     <w:nsid w:val="440F3BD6"/>
     <w:multiLevelType w:val="multilevel"/>
     <w:tmpl w:val="606ECED8"/>
@@ -5535,7 +6117,7 @@
       </w:rPr>
     </w:lvl>
   </w:abstractNum>
-  <w:abstractNum w:abstractNumId="11">
+  <w:abstractNum w:abstractNumId="13">
     <w:nsid w:val="49DE1F19"/>
     <w:multiLevelType w:val="hybridMultilevel"/>
     <w:tmpl w:val="6FB4D77E"/>
@@ -5648,7 +6230,7 @@
       </w:rPr>
     </w:lvl>
   </w:abstractNum>
-  <w:abstractNum w:abstractNumId="12">
+  <w:abstractNum w:abstractNumId="14">
     <w:nsid w:val="4FBB10E1"/>
     <w:multiLevelType w:val="hybridMultilevel"/>
     <w:tmpl w:val="9B046D2C"/>
@@ -5761,7 +6343,7 @@
       </w:rPr>
     </w:lvl>
   </w:abstractNum>
-  <w:abstractNum w:abstractNumId="13">
+  <w:abstractNum w:abstractNumId="15">
     <w:nsid w:val="553C25BC"/>
     <w:multiLevelType w:val="hybridMultilevel"/>
     <w:tmpl w:val="AC0CCDB2"/>
@@ -5874,7 +6456,7 @@
       </w:rPr>
     </w:lvl>
   </w:abstractNum>
-  <w:abstractNum w:abstractNumId="14">
+  <w:abstractNum w:abstractNumId="16">
     <w:nsid w:val="57017E94"/>
     <w:multiLevelType w:val="hybridMultilevel"/>
     <w:tmpl w:val="A5E4C46E"/>
@@ -5987,7 +6569,7 @@
       </w:rPr>
     </w:lvl>
   </w:abstractNum>
-  <w:abstractNum w:abstractNumId="15">
+  <w:abstractNum w:abstractNumId="17">
     <w:nsid w:val="590F6783"/>
     <w:multiLevelType w:val="hybridMultilevel"/>
     <w:tmpl w:val="91D8805E"/>
@@ -6100,7 +6682,7 @@
       </w:rPr>
     </w:lvl>
   </w:abstractNum>
-  <w:abstractNum w:abstractNumId="16">
+  <w:abstractNum w:abstractNumId="18">
     <w:nsid w:val="624240CC"/>
     <w:multiLevelType w:val="multilevel"/>
     <w:tmpl w:val="297E4644"/>
@@ -6219,7 +6801,7 @@
       </w:rPr>
     </w:lvl>
   </w:abstractNum>
-  <w:abstractNum w:abstractNumId="17">
+  <w:abstractNum w:abstractNumId="19">
     <w:nsid w:val="62E7764B"/>
     <w:multiLevelType w:val="hybridMultilevel"/>
     <w:tmpl w:val="CE9A79BA"/>
@@ -6332,7 +6914,7 @@
       </w:rPr>
     </w:lvl>
   </w:abstractNum>
-  <w:abstractNum w:abstractNumId="18">
+  <w:abstractNum w:abstractNumId="20">
     <w:nsid w:val="659D7A8E"/>
     <w:multiLevelType w:val="hybridMultilevel"/>
     <w:tmpl w:val="D090A3E0"/>
@@ -6445,7 +7027,7 @@
       </w:rPr>
     </w:lvl>
   </w:abstractNum>
-  <w:abstractNum w:abstractNumId="19">
+  <w:abstractNum w:abstractNumId="21">
     <w:nsid w:val="7081571E"/>
     <w:multiLevelType w:val="multilevel"/>
     <w:tmpl w:val="0C07001D"/>
@@ -6531,7 +7113,7 @@
       </w:pPr>
     </w:lvl>
   </w:abstractNum>
-  <w:abstractNum w:abstractNumId="20">
+  <w:abstractNum w:abstractNumId="22">
     <w:nsid w:val="74745DFB"/>
     <w:multiLevelType w:val="multilevel"/>
     <w:tmpl w:val="59267474"/>
@@ -6644,7 +7226,7 @@
       </w:rPr>
     </w:lvl>
   </w:abstractNum>
-  <w:abstractNum w:abstractNumId="21">
+  <w:abstractNum w:abstractNumId="23">
     <w:nsid w:val="76E15A37"/>
     <w:multiLevelType w:val="hybridMultilevel"/>
     <w:tmpl w:val="073E3D7E"/>
@@ -6757,7 +7339,7 @@
       </w:rPr>
     </w:lvl>
   </w:abstractNum>
-  <w:abstractNum w:abstractNumId="22">
+  <w:abstractNum w:abstractNumId="24">
     <w:nsid w:val="77525412"/>
     <w:multiLevelType w:val="hybridMultilevel"/>
     <w:tmpl w:val="15F0114C"/>
@@ -6870,7 +7452,7 @@
       </w:rPr>
     </w:lvl>
   </w:abstractNum>
-  <w:abstractNum w:abstractNumId="23">
+  <w:abstractNum w:abstractNumId="25">
     <w:nsid w:val="781F0E3B"/>
     <w:multiLevelType w:val="hybridMultilevel"/>
     <w:tmpl w:val="46E2C44C"/>
@@ -6983,7 +7565,7 @@
       </w:rPr>
     </w:lvl>
   </w:abstractNum>
-  <w:abstractNum w:abstractNumId="24">
+  <w:abstractNum w:abstractNumId="26">
     <w:nsid w:val="7D5C7A8A"/>
     <w:multiLevelType w:val="hybridMultilevel"/>
     <w:tmpl w:val="AD90D812"/>
@@ -7097,79 +7679,85 @@
     </w:lvl>
   </w:abstractNum>
   <w:num w:numId="1">
-    <w:abstractNumId w:val="5"/>
+    <w:abstractNumId w:val="6"/>
   </w:num>
   <w:num w:numId="2">
     <w:abstractNumId w:val="4"/>
   </w:num>
   <w:num w:numId="3">
-    <w:abstractNumId w:val="16"/>
+    <w:abstractNumId w:val="18"/>
   </w:num>
   <w:num w:numId="4">
     <w:abstractNumId w:val="0"/>
   </w:num>
   <w:num w:numId="5">
-    <w:abstractNumId w:val="19"/>
+    <w:abstractNumId w:val="21"/>
   </w:num>
   <w:num w:numId="6">
-    <w:abstractNumId w:val="21"/>
+    <w:abstractNumId w:val="23"/>
   </w:num>
   <w:num w:numId="7">
-    <w:abstractNumId w:val="24"/>
+    <w:abstractNumId w:val="26"/>
   </w:num>
   <w:num w:numId="8">
     <w:abstractNumId w:val="3"/>
   </w:num>
   <w:num w:numId="9">
-    <w:abstractNumId w:val="6"/>
+    <w:abstractNumId w:val="7"/>
   </w:num>
   <w:num w:numId="10">
+    <w:abstractNumId w:val="10"/>
+  </w:num>
+  <w:num w:numId="11">
     <w:abstractNumId w:val="8"/>
   </w:num>
-  <w:num w:numId="11">
-    <w:abstractNumId w:val="7"/>
-  </w:num>
   <w:num w:numId="12">
-    <w:abstractNumId w:val="23"/>
+    <w:abstractNumId w:val="25"/>
   </w:num>
   <w:num w:numId="13">
-    <w:abstractNumId w:val="9"/>
+    <w:abstractNumId w:val="11"/>
   </w:num>
   <w:num w:numId="14">
+    <w:abstractNumId w:val="19"/>
+  </w:num>
+  <w:num w:numId="15">
     <w:abstractNumId w:val="17"/>
   </w:num>
-  <w:num w:numId="15">
-    <w:abstractNumId w:val="15"/>
-  </w:num>
   <w:num w:numId="16">
-    <w:abstractNumId w:val="11"/>
+    <w:abstractNumId w:val="13"/>
   </w:num>
   <w:num w:numId="17">
     <w:abstractNumId w:val="1"/>
   </w:num>
   <w:num w:numId="18">
+    <w:abstractNumId w:val="14"/>
+  </w:num>
+  <w:num w:numId="19">
+    <w:abstractNumId w:val="24"/>
+  </w:num>
+  <w:num w:numId="20">
+    <w:abstractNumId w:val="20"/>
+  </w:num>
+  <w:num w:numId="21">
     <w:abstractNumId w:val="12"/>
   </w:num>
-  <w:num w:numId="19">
+  <w:num w:numId="22">
     <w:abstractNumId w:val="22"/>
   </w:num>
-  <w:num w:numId="20">
-    <w:abstractNumId w:val="18"/>
-  </w:num>
-  <w:num w:numId="21">
-    <w:abstractNumId w:val="10"/>
-  </w:num>
-  <w:num w:numId="22">
-    <w:abstractNumId w:val="20"/>
-  </w:num>
   <w:num w:numId="23">
-    <w:abstractNumId w:val="13"/>
+    <w:abstractNumId w:val="15"/>
   </w:num>
   <w:num w:numId="24">
     <w:abstractNumId w:val="2"/>
   </w:num>
   <w:num w:numId="25">
-    <w:abstractNumId w:val="14"/>
+    <w:abstractNumId w:val="16"/>
+  </w:num>
+  <w:num w:numId="26">
+    <w:abstractNumId w:val="9"/>
+  </w:num>
+  <w:num w:numId="27">
+    <w:abstractNumId w:val="5"/>
   </w:num>
 </w:numbering>
 </file>
@@ -8241,7 +8829,7 @@
 </file>
 
 <file path=customXml/itemProps1.xml><?xml version="1.0" encoding="utf-8"?>
-<ds:datastoreItem xmlns:ds="http://schemas.openxmlformats.org/officeDocument/2006/customXml" ds:itemID="{BCDAD5A2-0757-40C3-9131-E6BDFCC83CC9}">
+<ds:datastoreItem xmlns:ds="http://schemas.openxmlformats.org/officeDocument/2006/customXml" ds:itemID="{773AA35F-1AFA-4A52-A33E-9F8C4C1DFA29}">
   <ds:schemaRefs>
     <ds:schemaRef ds:uri="http://schemas.openxmlformats.org/officeDocument/2006/bibliography"/>
   </ds:schemaRefs>

</xml_diff>

<commit_message>
Kontinentmodel und Kategoriemodel werden nicht gebraucht
</commit_message>
<xml_diff>
--- a/Dokumentation/Projektdokumentation/Dokumentation_Gesamt.docx
+++ b/Dokumentation/Projektdokumentation/Dokumentation_Gesamt.docx
@@ -18,6 +18,7 @@
       <w:bookmarkStart w:id="0" w:name="_Toc453737942"/>
       <w:bookmarkStart w:id="1" w:name="_Toc453738018"/>
       <w:bookmarkStart w:id="2" w:name="_Toc453781896"/>
+      <w:bookmarkStart w:id="3" w:name="_Toc461027628"/>
       <w:r>
         <w:rPr>
           <w:noProof/>
@@ -28,7 +29,7 @@
             <v:stroke joinstyle="miter"/>
             <v:path gradientshapeok="t" o:connecttype="rect"/>
           </v:shapetype>
-          <v:shape id="Textfeld 2" o:spid="_x0000_s1026" type="#_x0000_t202" style="position:absolute;margin-left:-23.85pt;margin-top:459.45pt;width:515.2pt;height:120.85pt;z-index:251659264;visibility:visible;mso-width-relative:margin" o:gfxdata="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" fillcolor="white [3201]" stroked="f" strokeweight=".5pt">
+          <v:shape id="Textfeld 2" o:spid="_x0000_s1026" type="#_x0000_t202" style="position:absolute;left:0;text-align:left;margin-left:-23.85pt;margin-top:459.45pt;width:515.2pt;height:120.85pt;z-index:251659264;visibility:visible;mso-width-relative:margin" o:gfxdata="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" fillcolor="white [3201]" stroked="f" strokeweight=".5pt">
             <v:textbox>
               <w:txbxContent>
                 <w:p>
@@ -180,6 +181,7 @@
       <w:bookmarkEnd w:id="0"/>
       <w:bookmarkEnd w:id="1"/>
       <w:bookmarkEnd w:id="2"/>
+      <w:bookmarkEnd w:id="3"/>
     </w:p>
     <w:p/>
     <w:p/>
@@ -223,7 +225,6 @@
       <w:pPr>
         <w:pStyle w:val="Verzeichnis1"/>
         <w:tabs>
-          <w:tab w:val="left" w:pos="440"/>
           <w:tab w:val="right" w:leader="dot" w:pos="9062"/>
         </w:tabs>
         <w:rPr>
@@ -243,39 +244,16 @@
       <w:r>
         <w:fldChar w:fldCharType="separate"/>
       </w:r>
-      <w:hyperlink w:anchor="_Toc455994080" w:history="1">
-        <w:r>
-          <w:rPr>
-            <w:rStyle w:val="Hyperlink"/>
-            <w:noProof/>
-          </w:rPr>
-          <w:t>1.</w:t>
-        </w:r>
-        <w:r>
-          <w:rPr>
-            <w:rFonts w:asciiTheme="minorHAnsi" w:eastAsiaTheme="minorEastAsia" w:hAnsiTheme="minorHAnsi"/>
-            <w:noProof/>
-            <w:sz w:val="22"/>
-            <w:lang w:eastAsia="de-AT"/>
+      <w:hyperlink w:anchor="_Toc461027628" w:history="1">
+        <w:r>
+          <w:rPr>
+            <w:noProof/>
+            <w:webHidden/>
           </w:rPr>
           <w:tab/>
         </w:r>
         <w:r>
           <w:rPr>
-            <w:rStyle w:val="Hyperlink"/>
-            <w:noProof/>
-          </w:rPr>
-          <w:t>Einrichten der Netzwerkumgebung</w:t>
-        </w:r>
-        <w:r>
-          <w:rPr>
-            <w:noProof/>
-            <w:webHidden/>
-          </w:rPr>
-          <w:tab/>
-        </w:r>
-        <w:r>
-          <w:rPr>
             <w:noProof/>
             <w:webHidden/>
           </w:rPr>
@@ -286,7 +264,7 @@
             <w:noProof/>
             <w:webHidden/>
           </w:rPr>
-          <w:instrText xml:space="preserve"> PAGEREF _Toc455994080 \h </w:instrText>
+          <w:instrText xml:space="preserve"> PAGEREF _Toc461027628 \h </w:instrText>
         </w:r>
         <w:r>
           <w:rPr>
@@ -306,217 +284,7 @@
             <w:noProof/>
             <w:webHidden/>
           </w:rPr>
-          <w:t>3</w:t>
-        </w:r>
-        <w:r>
-          <w:rPr>
-            <w:noProof/>
-            <w:webHidden/>
-          </w:rPr>
-          <w:fldChar w:fldCharType="end"/>
-        </w:r>
-      </w:hyperlink>
-    </w:p>
-    <w:p>
-      <w:pPr>
-        <w:pStyle w:val="Verzeichnis2"/>
-        <w:tabs>
-          <w:tab w:val="right" w:leader="dot" w:pos="9062"/>
-        </w:tabs>
-        <w:rPr>
-          <w:rFonts w:asciiTheme="minorHAnsi" w:eastAsiaTheme="minorEastAsia" w:hAnsiTheme="minorHAnsi"/>
-          <w:noProof/>
-          <w:lang w:eastAsia="de-AT"/>
-        </w:rPr>
-      </w:pPr>
-      <w:hyperlink w:anchor="_Toc455994081" w:history="1">
-        <w:r>
-          <w:rPr>
-            <w:rStyle w:val="Hyperlink"/>
-            <w:noProof/>
-          </w:rPr>
-          <w:t>1.1. Workstations konfigurieren</w:t>
-        </w:r>
-        <w:r>
-          <w:rPr>
-            <w:noProof/>
-            <w:webHidden/>
-          </w:rPr>
-          <w:tab/>
-        </w:r>
-        <w:r>
-          <w:rPr>
-            <w:noProof/>
-            <w:webHidden/>
-          </w:rPr>
-          <w:fldChar w:fldCharType="begin"/>
-        </w:r>
-        <w:r>
-          <w:rPr>
-            <w:noProof/>
-            <w:webHidden/>
-          </w:rPr>
-          <w:instrText xml:space="preserve"> PAGEREF _Toc455994081 \h </w:instrText>
-        </w:r>
-        <w:r>
-          <w:rPr>
-            <w:noProof/>
-            <w:webHidden/>
-          </w:rPr>
-        </w:r>
-        <w:r>
-          <w:rPr>
-            <w:noProof/>
-            <w:webHidden/>
-          </w:rPr>
-          <w:fldChar w:fldCharType="separate"/>
-        </w:r>
-        <w:r>
-          <w:rPr>
-            <w:noProof/>
-            <w:webHidden/>
-          </w:rPr>
-          <w:t>3</w:t>
-        </w:r>
-        <w:r>
-          <w:rPr>
-            <w:noProof/>
-            <w:webHidden/>
-          </w:rPr>
-          <w:fldChar w:fldCharType="end"/>
-        </w:r>
-      </w:hyperlink>
-    </w:p>
-    <w:p>
-      <w:pPr>
-        <w:pStyle w:val="Verzeichnis2"/>
-        <w:tabs>
-          <w:tab w:val="right" w:leader="dot" w:pos="9062"/>
-        </w:tabs>
-        <w:rPr>
-          <w:rFonts w:asciiTheme="minorHAnsi" w:eastAsiaTheme="minorEastAsia" w:hAnsiTheme="minorHAnsi"/>
-          <w:noProof/>
-          <w:lang w:eastAsia="de-AT"/>
-        </w:rPr>
-      </w:pPr>
-      <w:hyperlink w:anchor="_Toc455994082" w:history="1">
-        <w:r>
-          <w:rPr>
-            <w:rStyle w:val="Hyperlink"/>
-            <w:noProof/>
-          </w:rPr>
-          <w:t>1.2. Serverstruktur</w:t>
-        </w:r>
-        <w:r>
-          <w:rPr>
-            <w:noProof/>
-            <w:webHidden/>
-          </w:rPr>
-          <w:tab/>
-        </w:r>
-        <w:r>
-          <w:rPr>
-            <w:noProof/>
-            <w:webHidden/>
-          </w:rPr>
-          <w:fldChar w:fldCharType="begin"/>
-        </w:r>
-        <w:r>
-          <w:rPr>
-            <w:noProof/>
-            <w:webHidden/>
-          </w:rPr>
-          <w:instrText xml:space="preserve"> PAGEREF _Toc455994082 \h </w:instrText>
-        </w:r>
-        <w:r>
-          <w:rPr>
-            <w:noProof/>
-            <w:webHidden/>
-          </w:rPr>
-        </w:r>
-        <w:r>
-          <w:rPr>
-            <w:noProof/>
-            <w:webHidden/>
-          </w:rPr>
-          <w:fldChar w:fldCharType="separate"/>
-        </w:r>
-        <w:r>
-          <w:rPr>
-            <w:noProof/>
-            <w:webHidden/>
-          </w:rPr>
-          <w:t>5</w:t>
-        </w:r>
-        <w:r>
-          <w:rPr>
-            <w:noProof/>
-            <w:webHidden/>
-          </w:rPr>
-          <w:fldChar w:fldCharType="end"/>
-        </w:r>
-      </w:hyperlink>
-    </w:p>
-    <w:p>
-      <w:pPr>
-        <w:pStyle w:val="Verzeichnis2"/>
-        <w:tabs>
-          <w:tab w:val="right" w:leader="dot" w:pos="9062"/>
-        </w:tabs>
-        <w:rPr>
-          <w:rFonts w:asciiTheme="minorHAnsi" w:eastAsiaTheme="minorEastAsia" w:hAnsiTheme="minorHAnsi"/>
-          <w:noProof/>
-          <w:lang w:eastAsia="de-AT"/>
-        </w:rPr>
-      </w:pPr>
-      <w:hyperlink w:anchor="_Toc455994083" w:history="1">
-        <w:r>
-          <w:rPr>
-            <w:rStyle w:val="Hyperlink"/>
-            <w:noProof/>
-          </w:rPr>
-          <w:t>1.3. Aufstufen des DomänenControllers</w:t>
-        </w:r>
-        <w:r>
-          <w:rPr>
-            <w:noProof/>
-            <w:webHidden/>
-          </w:rPr>
-          <w:tab/>
-        </w:r>
-        <w:r>
-          <w:rPr>
-            <w:noProof/>
-            <w:webHidden/>
-          </w:rPr>
-          <w:fldChar w:fldCharType="begin"/>
-        </w:r>
-        <w:r>
-          <w:rPr>
-            <w:noProof/>
-            <w:webHidden/>
-          </w:rPr>
-          <w:instrText xml:space="preserve"> PAGEREF _Toc455994083 \h </w:instrText>
-        </w:r>
-        <w:r>
-          <w:rPr>
-            <w:noProof/>
-            <w:webHidden/>
-          </w:rPr>
-        </w:r>
-        <w:r>
-          <w:rPr>
-            <w:noProof/>
-            <w:webHidden/>
-          </w:rPr>
-          <w:fldChar w:fldCharType="separate"/>
-        </w:r>
-        <w:r>
-          <w:rPr>
-            <w:noProof/>
-            <w:webHidden/>
-          </w:rPr>
-          <w:t>7</w:t>
+          <w:t>1</w:t>
         </w:r>
         <w:r>
           <w:rPr>
@@ -541,13 +309,13 @@
           <w:lang w:eastAsia="de-AT"/>
         </w:rPr>
       </w:pPr>
-      <w:hyperlink w:anchor="_Toc455994084" w:history="1">
+      <w:hyperlink w:anchor="_Toc461027629" w:history="1">
         <w:r>
           <w:rPr>
             <w:rStyle w:val="Hyperlink"/>
             <w:noProof/>
           </w:rPr>
-          <w:t>2.</w:t>
+          <w:t>1.</w:t>
         </w:r>
         <w:r>
           <w:rPr>
@@ -563,7 +331,7 @@
             <w:rStyle w:val="Hyperlink"/>
             <w:noProof/>
           </w:rPr>
-          <w:t>Datenbankentwurf</w:t>
+          <w:t>Einrichten der Netzwerkumgebung</w:t>
         </w:r>
         <w:r>
           <w:rPr>
@@ -584,7 +352,7 @@
             <w:noProof/>
             <w:webHidden/>
           </w:rPr>
-          <w:instrText xml:space="preserve"> PAGEREF _Toc455994084 \h </w:instrText>
+          <w:instrText xml:space="preserve"> PAGEREF _Toc461027629 \h </w:instrText>
         </w:r>
         <w:r>
           <w:rPr>
@@ -604,7 +372,7 @@
             <w:noProof/>
             <w:webHidden/>
           </w:rPr>
-          <w:t>9</w:t>
+          <w:t>3</w:t>
         </w:r>
         <w:r>
           <w:rPr>
@@ -627,13 +395,13 @@
           <w:lang w:eastAsia="de-AT"/>
         </w:rPr>
       </w:pPr>
-      <w:hyperlink w:anchor="_Toc455994085" w:history="1">
+      <w:hyperlink w:anchor="_Toc461027630" w:history="1">
         <w:r>
           <w:rPr>
             <w:rStyle w:val="Hyperlink"/>
             <w:noProof/>
           </w:rPr>
-          <w:t>2.1. Entity Relationenship Model (ERM)</w:t>
+          <w:t>1.1. Workstations konfigurieren</w:t>
         </w:r>
         <w:r>
           <w:rPr>
@@ -654,7 +422,7 @@
             <w:noProof/>
             <w:webHidden/>
           </w:rPr>
-          <w:instrText xml:space="preserve"> PAGEREF _Toc455994085 \h </w:instrText>
+          <w:instrText xml:space="preserve"> PAGEREF _Toc461027630 \h </w:instrText>
         </w:r>
         <w:r>
           <w:rPr>
@@ -674,7 +442,7 @@
             <w:noProof/>
             <w:webHidden/>
           </w:rPr>
-          <w:t>9</w:t>
+          <w:t>3</w:t>
         </w:r>
         <w:r>
           <w:rPr>
@@ -697,12 +465,535 @@
           <w:lang w:eastAsia="de-AT"/>
         </w:rPr>
       </w:pPr>
-      <w:hyperlink w:anchor="_Toc455994086" w:history="1">
+      <w:hyperlink w:anchor="_Toc461027631" w:history="1">
         <w:r>
           <w:rPr>
             <w:rStyle w:val="Hyperlink"/>
             <w:noProof/>
           </w:rPr>
+          <w:t>1.2. Domäne (Diagramm)</w:t>
+        </w:r>
+        <w:r>
+          <w:rPr>
+            <w:noProof/>
+            <w:webHidden/>
+          </w:rPr>
+          <w:tab/>
+        </w:r>
+        <w:r>
+          <w:rPr>
+            <w:noProof/>
+            <w:webHidden/>
+          </w:rPr>
+          <w:fldChar w:fldCharType="begin"/>
+        </w:r>
+        <w:r>
+          <w:rPr>
+            <w:noProof/>
+            <w:webHidden/>
+          </w:rPr>
+          <w:instrText xml:space="preserve"> PAGEREF _Toc461027631 \h </w:instrText>
+        </w:r>
+        <w:r>
+          <w:rPr>
+            <w:noProof/>
+            <w:webHidden/>
+          </w:rPr>
+        </w:r>
+        <w:r>
+          <w:rPr>
+            <w:noProof/>
+            <w:webHidden/>
+          </w:rPr>
+          <w:fldChar w:fldCharType="separate"/>
+        </w:r>
+        <w:r>
+          <w:rPr>
+            <w:noProof/>
+            <w:webHidden/>
+          </w:rPr>
+          <w:t>5</w:t>
+        </w:r>
+        <w:r>
+          <w:rPr>
+            <w:noProof/>
+            <w:webHidden/>
+          </w:rPr>
+          <w:fldChar w:fldCharType="end"/>
+        </w:r>
+      </w:hyperlink>
+    </w:p>
+    <w:p>
+      <w:pPr>
+        <w:pStyle w:val="Verzeichnis2"/>
+        <w:tabs>
+          <w:tab w:val="right" w:leader="dot" w:pos="9062"/>
+        </w:tabs>
+        <w:rPr>
+          <w:rFonts w:asciiTheme="minorHAnsi" w:eastAsiaTheme="minorEastAsia" w:hAnsiTheme="minorHAnsi"/>
+          <w:noProof/>
+          <w:lang w:eastAsia="de-AT"/>
+        </w:rPr>
+      </w:pPr>
+      <w:hyperlink w:anchor="_Toc461027632" w:history="1">
+        <w:r>
+          <w:rPr>
+            <w:rStyle w:val="Hyperlink"/>
+            <w:noProof/>
+          </w:rPr>
+          <w:t>1.3. Serverstruktur</w:t>
+        </w:r>
+        <w:r>
+          <w:rPr>
+            <w:noProof/>
+            <w:webHidden/>
+          </w:rPr>
+          <w:tab/>
+        </w:r>
+        <w:r>
+          <w:rPr>
+            <w:noProof/>
+            <w:webHidden/>
+          </w:rPr>
+          <w:fldChar w:fldCharType="begin"/>
+        </w:r>
+        <w:r>
+          <w:rPr>
+            <w:noProof/>
+            <w:webHidden/>
+          </w:rPr>
+          <w:instrText xml:space="preserve"> PAGEREF _Toc461027632 \h </w:instrText>
+        </w:r>
+        <w:r>
+          <w:rPr>
+            <w:noProof/>
+            <w:webHidden/>
+          </w:rPr>
+        </w:r>
+        <w:r>
+          <w:rPr>
+            <w:noProof/>
+            <w:webHidden/>
+          </w:rPr>
+          <w:fldChar w:fldCharType="separate"/>
+        </w:r>
+        <w:r>
+          <w:rPr>
+            <w:noProof/>
+            <w:webHidden/>
+          </w:rPr>
+          <w:t>5</w:t>
+        </w:r>
+        <w:r>
+          <w:rPr>
+            <w:noProof/>
+            <w:webHidden/>
+          </w:rPr>
+          <w:fldChar w:fldCharType="end"/>
+        </w:r>
+      </w:hyperlink>
+    </w:p>
+    <w:p>
+      <w:pPr>
+        <w:pStyle w:val="Verzeichnis2"/>
+        <w:tabs>
+          <w:tab w:val="right" w:leader="dot" w:pos="9062"/>
+        </w:tabs>
+        <w:rPr>
+          <w:rFonts w:asciiTheme="minorHAnsi" w:eastAsiaTheme="minorEastAsia" w:hAnsiTheme="minorHAnsi"/>
+          <w:noProof/>
+          <w:lang w:eastAsia="de-AT"/>
+        </w:rPr>
+      </w:pPr>
+      <w:hyperlink w:anchor="_Toc461027633" w:history="1">
+        <w:r>
+          <w:rPr>
+            <w:rStyle w:val="Hyperlink"/>
+            <w:noProof/>
+          </w:rPr>
+          <w:t>1.4. Aufstufung des DomänenControllers</w:t>
+        </w:r>
+        <w:r>
+          <w:rPr>
+            <w:noProof/>
+            <w:webHidden/>
+          </w:rPr>
+          <w:tab/>
+        </w:r>
+        <w:r>
+          <w:rPr>
+            <w:noProof/>
+            <w:webHidden/>
+          </w:rPr>
+          <w:fldChar w:fldCharType="begin"/>
+        </w:r>
+        <w:r>
+          <w:rPr>
+            <w:noProof/>
+            <w:webHidden/>
+          </w:rPr>
+          <w:instrText xml:space="preserve"> PAGEREF _Toc461027633 \h </w:instrText>
+        </w:r>
+        <w:r>
+          <w:rPr>
+            <w:noProof/>
+            <w:webHidden/>
+          </w:rPr>
+        </w:r>
+        <w:r>
+          <w:rPr>
+            <w:noProof/>
+            <w:webHidden/>
+          </w:rPr>
+          <w:fldChar w:fldCharType="separate"/>
+        </w:r>
+        <w:r>
+          <w:rPr>
+            <w:noProof/>
+            <w:webHidden/>
+          </w:rPr>
+          <w:t>7</w:t>
+        </w:r>
+        <w:r>
+          <w:rPr>
+            <w:noProof/>
+            <w:webHidden/>
+          </w:rPr>
+          <w:fldChar w:fldCharType="end"/>
+        </w:r>
+      </w:hyperlink>
+    </w:p>
+    <w:p>
+      <w:pPr>
+        <w:pStyle w:val="Verzeichnis2"/>
+        <w:tabs>
+          <w:tab w:val="right" w:leader="dot" w:pos="9062"/>
+        </w:tabs>
+        <w:rPr>
+          <w:rFonts w:asciiTheme="minorHAnsi" w:eastAsiaTheme="minorEastAsia" w:hAnsiTheme="minorHAnsi"/>
+          <w:noProof/>
+          <w:lang w:eastAsia="de-AT"/>
+        </w:rPr>
+      </w:pPr>
+      <w:hyperlink w:anchor="_Toc461027634" w:history="1">
+        <w:r>
+          <w:rPr>
+            <w:rStyle w:val="Hyperlink"/>
+            <w:noProof/>
+          </w:rPr>
+          <w:t>1.5. DHCP Server aufsetzen</w:t>
+        </w:r>
+        <w:r>
+          <w:rPr>
+            <w:noProof/>
+            <w:webHidden/>
+          </w:rPr>
+          <w:tab/>
+        </w:r>
+        <w:r>
+          <w:rPr>
+            <w:noProof/>
+            <w:webHidden/>
+          </w:rPr>
+          <w:fldChar w:fldCharType="begin"/>
+        </w:r>
+        <w:r>
+          <w:rPr>
+            <w:noProof/>
+            <w:webHidden/>
+          </w:rPr>
+          <w:instrText xml:space="preserve"> PAGEREF _Toc461027634 \h </w:instrText>
+        </w:r>
+        <w:r>
+          <w:rPr>
+            <w:noProof/>
+            <w:webHidden/>
+          </w:rPr>
+        </w:r>
+        <w:r>
+          <w:rPr>
+            <w:noProof/>
+            <w:webHidden/>
+          </w:rPr>
+          <w:fldChar w:fldCharType="separate"/>
+        </w:r>
+        <w:r>
+          <w:rPr>
+            <w:noProof/>
+            <w:webHidden/>
+          </w:rPr>
+          <w:t>10</w:t>
+        </w:r>
+        <w:r>
+          <w:rPr>
+            <w:noProof/>
+            <w:webHidden/>
+          </w:rPr>
+          <w:fldChar w:fldCharType="end"/>
+        </w:r>
+      </w:hyperlink>
+    </w:p>
+    <w:p>
+      <w:pPr>
+        <w:pStyle w:val="Verzeichnis2"/>
+        <w:tabs>
+          <w:tab w:val="right" w:leader="dot" w:pos="9062"/>
+        </w:tabs>
+        <w:rPr>
+          <w:rFonts w:asciiTheme="minorHAnsi" w:eastAsiaTheme="minorEastAsia" w:hAnsiTheme="minorHAnsi"/>
+          <w:noProof/>
+          <w:lang w:eastAsia="de-AT"/>
+        </w:rPr>
+      </w:pPr>
+      <w:hyperlink w:anchor="_Toc461027635" w:history="1">
+        <w:r>
+          <w:rPr>
+            <w:rStyle w:val="Hyperlink"/>
+            <w:noProof/>
+          </w:rPr>
+          <w:t>1.6. Netzwerkdiagramm(Grafik)</w:t>
+        </w:r>
+        <w:r>
+          <w:rPr>
+            <w:noProof/>
+            <w:webHidden/>
+          </w:rPr>
+          <w:tab/>
+        </w:r>
+        <w:r>
+          <w:rPr>
+            <w:noProof/>
+            <w:webHidden/>
+          </w:rPr>
+          <w:fldChar w:fldCharType="begin"/>
+        </w:r>
+        <w:r>
+          <w:rPr>
+            <w:noProof/>
+            <w:webHidden/>
+          </w:rPr>
+          <w:instrText xml:space="preserve"> PAGEREF _Toc461027635 \h </w:instrText>
+        </w:r>
+        <w:r>
+          <w:rPr>
+            <w:noProof/>
+            <w:webHidden/>
+          </w:rPr>
+        </w:r>
+        <w:r>
+          <w:rPr>
+            <w:noProof/>
+            <w:webHidden/>
+          </w:rPr>
+          <w:fldChar w:fldCharType="separate"/>
+        </w:r>
+        <w:r>
+          <w:rPr>
+            <w:noProof/>
+            <w:webHidden/>
+          </w:rPr>
+          <w:t>13</w:t>
+        </w:r>
+        <w:r>
+          <w:rPr>
+            <w:noProof/>
+            <w:webHidden/>
+          </w:rPr>
+          <w:fldChar w:fldCharType="end"/>
+        </w:r>
+      </w:hyperlink>
+    </w:p>
+    <w:p>
+      <w:pPr>
+        <w:pStyle w:val="Verzeichnis1"/>
+        <w:tabs>
+          <w:tab w:val="left" w:pos="440"/>
+          <w:tab w:val="right" w:leader="dot" w:pos="9062"/>
+        </w:tabs>
+        <w:rPr>
+          <w:rFonts w:asciiTheme="minorHAnsi" w:eastAsiaTheme="minorEastAsia" w:hAnsiTheme="minorHAnsi"/>
+          <w:noProof/>
+          <w:sz w:val="22"/>
+          <w:lang w:eastAsia="de-AT"/>
+        </w:rPr>
+      </w:pPr>
+      <w:hyperlink w:anchor="_Toc461027636" w:history="1">
+        <w:r>
+          <w:rPr>
+            <w:rStyle w:val="Hyperlink"/>
+            <w:noProof/>
+          </w:rPr>
+          <w:t>2.</w:t>
+        </w:r>
+        <w:r>
+          <w:rPr>
+            <w:rFonts w:asciiTheme="minorHAnsi" w:eastAsiaTheme="minorEastAsia" w:hAnsiTheme="minorHAnsi"/>
+            <w:noProof/>
+            <w:sz w:val="22"/>
+            <w:lang w:eastAsia="de-AT"/>
+          </w:rPr>
+          <w:tab/>
+        </w:r>
+        <w:r>
+          <w:rPr>
+            <w:rStyle w:val="Hyperlink"/>
+            <w:noProof/>
+          </w:rPr>
+          <w:t>Datenbankentwurf</w:t>
+        </w:r>
+        <w:r>
+          <w:rPr>
+            <w:noProof/>
+            <w:webHidden/>
+          </w:rPr>
+          <w:tab/>
+        </w:r>
+        <w:r>
+          <w:rPr>
+            <w:noProof/>
+            <w:webHidden/>
+          </w:rPr>
+          <w:fldChar w:fldCharType="begin"/>
+        </w:r>
+        <w:r>
+          <w:rPr>
+            <w:noProof/>
+            <w:webHidden/>
+          </w:rPr>
+          <w:instrText xml:space="preserve"> PAGEREF _Toc461027636 \h </w:instrText>
+        </w:r>
+        <w:r>
+          <w:rPr>
+            <w:noProof/>
+            <w:webHidden/>
+          </w:rPr>
+        </w:r>
+        <w:r>
+          <w:rPr>
+            <w:noProof/>
+            <w:webHidden/>
+          </w:rPr>
+          <w:fldChar w:fldCharType="separate"/>
+        </w:r>
+        <w:r>
+          <w:rPr>
+            <w:noProof/>
+            <w:webHidden/>
+          </w:rPr>
+          <w:t>14</w:t>
+        </w:r>
+        <w:r>
+          <w:rPr>
+            <w:noProof/>
+            <w:webHidden/>
+          </w:rPr>
+          <w:fldChar w:fldCharType="end"/>
+        </w:r>
+      </w:hyperlink>
+    </w:p>
+    <w:p>
+      <w:pPr>
+        <w:pStyle w:val="Verzeichnis2"/>
+        <w:tabs>
+          <w:tab w:val="right" w:leader="dot" w:pos="9062"/>
+        </w:tabs>
+        <w:rPr>
+          <w:rFonts w:asciiTheme="minorHAnsi" w:eastAsiaTheme="minorEastAsia" w:hAnsiTheme="minorHAnsi"/>
+          <w:noProof/>
+          <w:lang w:eastAsia="de-AT"/>
+        </w:rPr>
+      </w:pPr>
+      <w:hyperlink w:anchor="_Toc461027637" w:history="1">
+        <w:r>
+          <w:rPr>
+            <w:rStyle w:val="Hyperlink"/>
+            <w:noProof/>
+          </w:rPr>
+          <w:t>2.1.</w:t>
+        </w:r>
+        <w:r>
+          <w:rPr>
+            <w:rStyle w:val="Hyperlink"/>
+            <w:noProof/>
+            <w:lang w:eastAsia="de-AT"/>
+          </w:rPr>
+          <w:t xml:space="preserve"> </w:t>
+        </w:r>
+        <w:r>
+          <w:rPr>
+            <w:rStyle w:val="Hyperlink"/>
+            <w:noProof/>
+          </w:rPr>
+          <w:t>Entity Relationship Model (ERM)</w:t>
+        </w:r>
+        <w:r>
+          <w:rPr>
+            <w:noProof/>
+            <w:webHidden/>
+          </w:rPr>
+          <w:tab/>
+        </w:r>
+        <w:r>
+          <w:rPr>
+            <w:noProof/>
+            <w:webHidden/>
+          </w:rPr>
+          <w:fldChar w:fldCharType="begin"/>
+        </w:r>
+        <w:r>
+          <w:rPr>
+            <w:noProof/>
+            <w:webHidden/>
+          </w:rPr>
+          <w:instrText xml:space="preserve"> PAGEREF _Toc461027637 \h </w:instrText>
+        </w:r>
+        <w:r>
+          <w:rPr>
+            <w:noProof/>
+            <w:webHidden/>
+          </w:rPr>
+        </w:r>
+        <w:r>
+          <w:rPr>
+            <w:noProof/>
+            <w:webHidden/>
+          </w:rPr>
+          <w:fldChar w:fldCharType="separate"/>
+        </w:r>
+        <w:r>
+          <w:rPr>
+            <w:noProof/>
+            <w:webHidden/>
+          </w:rPr>
+          <w:t>14</w:t>
+        </w:r>
+        <w:r>
+          <w:rPr>
+            <w:noProof/>
+            <w:webHidden/>
+          </w:rPr>
+          <w:fldChar w:fldCharType="end"/>
+        </w:r>
+      </w:hyperlink>
+    </w:p>
+    <w:p>
+      <w:pPr>
+        <w:pStyle w:val="Verzeichnis2"/>
+        <w:tabs>
+          <w:tab w:val="right" w:leader="dot" w:pos="9062"/>
+        </w:tabs>
+        <w:rPr>
+          <w:rFonts w:asciiTheme="minorHAnsi" w:eastAsiaTheme="minorEastAsia" w:hAnsiTheme="minorHAnsi"/>
+          <w:noProof/>
+          <w:lang w:eastAsia="de-AT"/>
+        </w:rPr>
+      </w:pPr>
+      <w:hyperlink w:anchor="_Toc461027638" w:history="1">
+        <w:r>
+          <w:rPr>
+            <w:rStyle w:val="Hyperlink"/>
+            <w:noProof/>
+          </w:rPr>
           <w:t>2.2. Relationensynthese</w:t>
         </w:r>
         <w:r>
@@ -724,7 +1015,7 @@
             <w:noProof/>
             <w:webHidden/>
           </w:rPr>
-          <w:instrText xml:space="preserve"> PAGEREF _Toc455994086 \h </w:instrText>
+          <w:instrText xml:space="preserve"> PAGEREF _Toc461027638 \h </w:instrText>
         </w:r>
         <w:r>
           <w:rPr>
@@ -744,7 +1035,7 @@
             <w:noProof/>
             <w:webHidden/>
           </w:rPr>
-          <w:t>9</w:t>
+          <w:t>15</w:t>
         </w:r>
         <w:r>
           <w:rPr>
@@ -756,6 +1047,1206 @@
       </w:hyperlink>
     </w:p>
     <w:p>
+      <w:pPr>
+        <w:pStyle w:val="Verzeichnis1"/>
+        <w:tabs>
+          <w:tab w:val="left" w:pos="440"/>
+          <w:tab w:val="right" w:leader="dot" w:pos="9062"/>
+        </w:tabs>
+        <w:rPr>
+          <w:rFonts w:asciiTheme="minorHAnsi" w:eastAsiaTheme="minorEastAsia" w:hAnsiTheme="minorHAnsi"/>
+          <w:noProof/>
+          <w:sz w:val="22"/>
+          <w:lang w:eastAsia="de-AT"/>
+        </w:rPr>
+      </w:pPr>
+      <w:hyperlink w:anchor="_Toc461027639" w:history="1">
+        <w:r>
+          <w:rPr>
+            <w:rStyle w:val="Hyperlink"/>
+            <w:noProof/>
+          </w:rPr>
+          <w:t>3.</w:t>
+        </w:r>
+        <w:r>
+          <w:rPr>
+            <w:rFonts w:asciiTheme="minorHAnsi" w:eastAsiaTheme="minorEastAsia" w:hAnsiTheme="minorHAnsi"/>
+            <w:noProof/>
+            <w:sz w:val="22"/>
+            <w:lang w:eastAsia="de-AT"/>
+          </w:rPr>
+          <w:tab/>
+        </w:r>
+        <w:r>
+          <w:rPr>
+            <w:rStyle w:val="Hyperlink"/>
+            <w:noProof/>
+          </w:rPr>
+          <w:t>Datenbankzugriff</w:t>
+        </w:r>
+        <w:r>
+          <w:rPr>
+            <w:noProof/>
+            <w:webHidden/>
+          </w:rPr>
+          <w:tab/>
+        </w:r>
+        <w:r>
+          <w:rPr>
+            <w:noProof/>
+            <w:webHidden/>
+          </w:rPr>
+          <w:fldChar w:fldCharType="begin"/>
+        </w:r>
+        <w:r>
+          <w:rPr>
+            <w:noProof/>
+            <w:webHidden/>
+          </w:rPr>
+          <w:instrText xml:space="preserve"> PAGEREF _Toc461027639 \h </w:instrText>
+        </w:r>
+        <w:r>
+          <w:rPr>
+            <w:noProof/>
+            <w:webHidden/>
+          </w:rPr>
+        </w:r>
+        <w:r>
+          <w:rPr>
+            <w:noProof/>
+            <w:webHidden/>
+          </w:rPr>
+          <w:fldChar w:fldCharType="separate"/>
+        </w:r>
+        <w:r>
+          <w:rPr>
+            <w:noProof/>
+            <w:webHidden/>
+          </w:rPr>
+          <w:t>15</w:t>
+        </w:r>
+        <w:r>
+          <w:rPr>
+            <w:noProof/>
+            <w:webHidden/>
+          </w:rPr>
+          <w:fldChar w:fldCharType="end"/>
+        </w:r>
+      </w:hyperlink>
+    </w:p>
+    <w:p>
+      <w:pPr>
+        <w:pStyle w:val="Verzeichnis2"/>
+        <w:tabs>
+          <w:tab w:val="right" w:leader="dot" w:pos="9062"/>
+        </w:tabs>
+        <w:rPr>
+          <w:rFonts w:asciiTheme="minorHAnsi" w:eastAsiaTheme="minorEastAsia" w:hAnsiTheme="minorHAnsi"/>
+          <w:noProof/>
+          <w:lang w:eastAsia="de-AT"/>
+        </w:rPr>
+      </w:pPr>
+      <w:hyperlink w:anchor="_Toc461027640" w:history="1">
+        <w:r>
+          <w:rPr>
+            <w:rStyle w:val="Hyperlink"/>
+            <w:noProof/>
+            <w:lang w:eastAsia="de-AT"/>
+          </w:rPr>
+          <w:t>3.1.</w:t>
+        </w:r>
+        <w:r>
+          <w:rPr>
+            <w:rStyle w:val="Hyperlink"/>
+            <w:noProof/>
+          </w:rPr>
+          <w:t xml:space="preserve"> Entity Framework</w:t>
+        </w:r>
+        <w:r>
+          <w:rPr>
+            <w:noProof/>
+            <w:webHidden/>
+          </w:rPr>
+          <w:tab/>
+        </w:r>
+        <w:r>
+          <w:rPr>
+            <w:noProof/>
+            <w:webHidden/>
+          </w:rPr>
+          <w:fldChar w:fldCharType="begin"/>
+        </w:r>
+        <w:r>
+          <w:rPr>
+            <w:noProof/>
+            <w:webHidden/>
+          </w:rPr>
+          <w:instrText xml:space="preserve"> PAGEREF _Toc461027640 \h </w:instrText>
+        </w:r>
+        <w:r>
+          <w:rPr>
+            <w:noProof/>
+            <w:webHidden/>
+          </w:rPr>
+        </w:r>
+        <w:r>
+          <w:rPr>
+            <w:noProof/>
+            <w:webHidden/>
+          </w:rPr>
+          <w:fldChar w:fldCharType="separate"/>
+        </w:r>
+        <w:r>
+          <w:rPr>
+            <w:noProof/>
+            <w:webHidden/>
+          </w:rPr>
+          <w:t>15</w:t>
+        </w:r>
+        <w:r>
+          <w:rPr>
+            <w:noProof/>
+            <w:webHidden/>
+          </w:rPr>
+          <w:fldChar w:fldCharType="end"/>
+        </w:r>
+      </w:hyperlink>
+    </w:p>
+    <w:p>
+      <w:pPr>
+        <w:pStyle w:val="Verzeichnis2"/>
+        <w:tabs>
+          <w:tab w:val="right" w:leader="dot" w:pos="9062"/>
+        </w:tabs>
+        <w:rPr>
+          <w:rFonts w:asciiTheme="minorHAnsi" w:eastAsiaTheme="minorEastAsia" w:hAnsiTheme="minorHAnsi"/>
+          <w:noProof/>
+          <w:lang w:eastAsia="de-AT"/>
+        </w:rPr>
+      </w:pPr>
+      <w:hyperlink w:anchor="_Toc461027641" w:history="1">
+        <w:r>
+          <w:rPr>
+            <w:rStyle w:val="Hyperlink"/>
+            <w:noProof/>
+          </w:rPr>
+          <w:t>3.2. EDMX</w:t>
+        </w:r>
+        <w:r>
+          <w:rPr>
+            <w:noProof/>
+            <w:webHidden/>
+          </w:rPr>
+          <w:tab/>
+        </w:r>
+        <w:r>
+          <w:rPr>
+            <w:noProof/>
+            <w:webHidden/>
+          </w:rPr>
+          <w:fldChar w:fldCharType="begin"/>
+        </w:r>
+        <w:r>
+          <w:rPr>
+            <w:noProof/>
+            <w:webHidden/>
+          </w:rPr>
+          <w:instrText xml:space="preserve"> PAGEREF _Toc461027641 \h </w:instrText>
+        </w:r>
+        <w:r>
+          <w:rPr>
+            <w:noProof/>
+            <w:webHidden/>
+          </w:rPr>
+        </w:r>
+        <w:r>
+          <w:rPr>
+            <w:noProof/>
+            <w:webHidden/>
+          </w:rPr>
+          <w:fldChar w:fldCharType="separate"/>
+        </w:r>
+        <w:r>
+          <w:rPr>
+            <w:noProof/>
+            <w:webHidden/>
+          </w:rPr>
+          <w:t>15</w:t>
+        </w:r>
+        <w:r>
+          <w:rPr>
+            <w:noProof/>
+            <w:webHidden/>
+          </w:rPr>
+          <w:fldChar w:fldCharType="end"/>
+        </w:r>
+      </w:hyperlink>
+    </w:p>
+    <w:p>
+      <w:pPr>
+        <w:pStyle w:val="Verzeichnis2"/>
+        <w:tabs>
+          <w:tab w:val="right" w:leader="dot" w:pos="9062"/>
+        </w:tabs>
+        <w:rPr>
+          <w:rFonts w:asciiTheme="minorHAnsi" w:eastAsiaTheme="minorEastAsia" w:hAnsiTheme="minorHAnsi"/>
+          <w:noProof/>
+          <w:lang w:eastAsia="de-AT"/>
+        </w:rPr>
+      </w:pPr>
+      <w:hyperlink w:anchor="_Toc461027642" w:history="1">
+        <w:r>
+          <w:rPr>
+            <w:rStyle w:val="Hyperlink"/>
+            <w:noProof/>
+          </w:rPr>
+          <w:t>3.3. Schichtentrennung/Businesslogik Auslagerung</w:t>
+        </w:r>
+        <w:r>
+          <w:rPr>
+            <w:noProof/>
+            <w:webHidden/>
+          </w:rPr>
+          <w:tab/>
+        </w:r>
+        <w:r>
+          <w:rPr>
+            <w:noProof/>
+            <w:webHidden/>
+          </w:rPr>
+          <w:fldChar w:fldCharType="begin"/>
+        </w:r>
+        <w:r>
+          <w:rPr>
+            <w:noProof/>
+            <w:webHidden/>
+          </w:rPr>
+          <w:instrText xml:space="preserve"> PAGEREF _Toc461027642 \h </w:instrText>
+        </w:r>
+        <w:r>
+          <w:rPr>
+            <w:noProof/>
+            <w:webHidden/>
+          </w:rPr>
+        </w:r>
+        <w:r>
+          <w:rPr>
+            <w:noProof/>
+            <w:webHidden/>
+          </w:rPr>
+          <w:fldChar w:fldCharType="separate"/>
+        </w:r>
+        <w:r>
+          <w:rPr>
+            <w:noProof/>
+            <w:webHidden/>
+          </w:rPr>
+          <w:t>15</w:t>
+        </w:r>
+        <w:r>
+          <w:rPr>
+            <w:noProof/>
+            <w:webHidden/>
+          </w:rPr>
+          <w:fldChar w:fldCharType="end"/>
+        </w:r>
+      </w:hyperlink>
+    </w:p>
+    <w:p>
+      <w:pPr>
+        <w:pStyle w:val="Verzeichnis1"/>
+        <w:tabs>
+          <w:tab w:val="left" w:pos="440"/>
+          <w:tab w:val="right" w:leader="dot" w:pos="9062"/>
+        </w:tabs>
+        <w:rPr>
+          <w:rFonts w:asciiTheme="minorHAnsi" w:eastAsiaTheme="minorEastAsia" w:hAnsiTheme="minorHAnsi"/>
+          <w:noProof/>
+          <w:sz w:val="22"/>
+          <w:lang w:eastAsia="de-AT"/>
+        </w:rPr>
+      </w:pPr>
+      <w:hyperlink w:anchor="_Toc461027643" w:history="1">
+        <w:r>
+          <w:rPr>
+            <w:rStyle w:val="Hyperlink"/>
+            <w:noProof/>
+          </w:rPr>
+          <w:t>4.</w:t>
+        </w:r>
+        <w:r>
+          <w:rPr>
+            <w:rFonts w:asciiTheme="minorHAnsi" w:eastAsiaTheme="minorEastAsia" w:hAnsiTheme="minorHAnsi"/>
+            <w:noProof/>
+            <w:sz w:val="22"/>
+            <w:lang w:eastAsia="de-AT"/>
+          </w:rPr>
+          <w:tab/>
+        </w:r>
+        <w:r>
+          <w:rPr>
+            <w:rStyle w:val="Hyperlink"/>
+            <w:noProof/>
+          </w:rPr>
+          <w:t>UserInterface Frontend</w:t>
+        </w:r>
+        <w:r>
+          <w:rPr>
+            <w:noProof/>
+            <w:webHidden/>
+          </w:rPr>
+          <w:tab/>
+        </w:r>
+        <w:r>
+          <w:rPr>
+            <w:noProof/>
+            <w:webHidden/>
+          </w:rPr>
+          <w:fldChar w:fldCharType="begin"/>
+        </w:r>
+        <w:r>
+          <w:rPr>
+            <w:noProof/>
+            <w:webHidden/>
+          </w:rPr>
+          <w:instrText xml:space="preserve"> PAGEREF _Toc461027643 \h </w:instrText>
+        </w:r>
+        <w:r>
+          <w:rPr>
+            <w:noProof/>
+            <w:webHidden/>
+          </w:rPr>
+        </w:r>
+        <w:r>
+          <w:rPr>
+            <w:noProof/>
+            <w:webHidden/>
+          </w:rPr>
+          <w:fldChar w:fldCharType="separate"/>
+        </w:r>
+        <w:r>
+          <w:rPr>
+            <w:noProof/>
+            <w:webHidden/>
+          </w:rPr>
+          <w:t>15</w:t>
+        </w:r>
+        <w:r>
+          <w:rPr>
+            <w:noProof/>
+            <w:webHidden/>
+          </w:rPr>
+          <w:fldChar w:fldCharType="end"/>
+        </w:r>
+      </w:hyperlink>
+    </w:p>
+    <w:p>
+      <w:pPr>
+        <w:pStyle w:val="Verzeichnis2"/>
+        <w:tabs>
+          <w:tab w:val="right" w:leader="dot" w:pos="9062"/>
+        </w:tabs>
+        <w:rPr>
+          <w:rFonts w:asciiTheme="minorHAnsi" w:eastAsiaTheme="minorEastAsia" w:hAnsiTheme="minorHAnsi"/>
+          <w:noProof/>
+          <w:lang w:eastAsia="de-AT"/>
+        </w:rPr>
+      </w:pPr>
+      <w:hyperlink w:anchor="_Toc461027644" w:history="1">
+        <w:r>
+          <w:rPr>
+            <w:rStyle w:val="Hyperlink"/>
+            <w:noProof/>
+          </w:rPr>
+          <w:t>4.1. Konzept</w:t>
+        </w:r>
+        <w:r>
+          <w:rPr>
+            <w:noProof/>
+            <w:webHidden/>
+          </w:rPr>
+          <w:tab/>
+        </w:r>
+        <w:r>
+          <w:rPr>
+            <w:noProof/>
+            <w:webHidden/>
+          </w:rPr>
+          <w:fldChar w:fldCharType="begin"/>
+        </w:r>
+        <w:r>
+          <w:rPr>
+            <w:noProof/>
+            <w:webHidden/>
+          </w:rPr>
+          <w:instrText xml:space="preserve"> PAGEREF _Toc461027644 \h </w:instrText>
+        </w:r>
+        <w:r>
+          <w:rPr>
+            <w:noProof/>
+            <w:webHidden/>
+          </w:rPr>
+        </w:r>
+        <w:r>
+          <w:rPr>
+            <w:noProof/>
+            <w:webHidden/>
+          </w:rPr>
+          <w:fldChar w:fldCharType="separate"/>
+        </w:r>
+        <w:r>
+          <w:rPr>
+            <w:noProof/>
+            <w:webHidden/>
+          </w:rPr>
+          <w:t>15</w:t>
+        </w:r>
+        <w:r>
+          <w:rPr>
+            <w:noProof/>
+            <w:webHidden/>
+          </w:rPr>
+          <w:fldChar w:fldCharType="end"/>
+        </w:r>
+      </w:hyperlink>
+    </w:p>
+    <w:p>
+      <w:pPr>
+        <w:pStyle w:val="Verzeichnis2"/>
+        <w:tabs>
+          <w:tab w:val="right" w:leader="dot" w:pos="9062"/>
+        </w:tabs>
+        <w:rPr>
+          <w:rFonts w:asciiTheme="minorHAnsi" w:eastAsiaTheme="minorEastAsia" w:hAnsiTheme="minorHAnsi"/>
+          <w:noProof/>
+          <w:lang w:eastAsia="de-AT"/>
+        </w:rPr>
+      </w:pPr>
+      <w:hyperlink w:anchor="_Toc461027645" w:history="1">
+        <w:r>
+          <w:rPr>
+            <w:rStyle w:val="Hyperlink"/>
+            <w:noProof/>
+          </w:rPr>
+          <w:t>4.2. Frameworks</w:t>
+        </w:r>
+        <w:r>
+          <w:rPr>
+            <w:noProof/>
+            <w:webHidden/>
+          </w:rPr>
+          <w:tab/>
+        </w:r>
+        <w:r>
+          <w:rPr>
+            <w:noProof/>
+            <w:webHidden/>
+          </w:rPr>
+          <w:fldChar w:fldCharType="begin"/>
+        </w:r>
+        <w:r>
+          <w:rPr>
+            <w:noProof/>
+            <w:webHidden/>
+          </w:rPr>
+          <w:instrText xml:space="preserve"> PAGEREF _Toc461027645 \h </w:instrText>
+        </w:r>
+        <w:r>
+          <w:rPr>
+            <w:noProof/>
+            <w:webHidden/>
+          </w:rPr>
+        </w:r>
+        <w:r>
+          <w:rPr>
+            <w:noProof/>
+            <w:webHidden/>
+          </w:rPr>
+          <w:fldChar w:fldCharType="separate"/>
+        </w:r>
+        <w:r>
+          <w:rPr>
+            <w:noProof/>
+            <w:webHidden/>
+          </w:rPr>
+          <w:t>15</w:t>
+        </w:r>
+        <w:r>
+          <w:rPr>
+            <w:noProof/>
+            <w:webHidden/>
+          </w:rPr>
+          <w:fldChar w:fldCharType="end"/>
+        </w:r>
+      </w:hyperlink>
+    </w:p>
+    <w:p>
+      <w:pPr>
+        <w:pStyle w:val="Verzeichnis2"/>
+        <w:tabs>
+          <w:tab w:val="right" w:leader="dot" w:pos="9062"/>
+        </w:tabs>
+        <w:rPr>
+          <w:rFonts w:asciiTheme="minorHAnsi" w:eastAsiaTheme="minorEastAsia" w:hAnsiTheme="minorHAnsi"/>
+          <w:noProof/>
+          <w:lang w:eastAsia="de-AT"/>
+        </w:rPr>
+      </w:pPr>
+      <w:hyperlink w:anchor="_Toc461027646" w:history="1">
+        <w:r>
+          <w:rPr>
+            <w:rStyle w:val="Hyperlink"/>
+            <w:noProof/>
+          </w:rPr>
+          <w:t>4.3.</w:t>
+        </w:r>
+        <w:r>
+          <w:rPr>
+            <w:noProof/>
+            <w:webHidden/>
+          </w:rPr>
+          <w:tab/>
+        </w:r>
+        <w:r>
+          <w:rPr>
+            <w:noProof/>
+            <w:webHidden/>
+          </w:rPr>
+          <w:fldChar w:fldCharType="begin"/>
+        </w:r>
+        <w:r>
+          <w:rPr>
+            <w:noProof/>
+            <w:webHidden/>
+          </w:rPr>
+          <w:instrText xml:space="preserve"> PAGEREF _Toc461027646 \h </w:instrText>
+        </w:r>
+        <w:r>
+          <w:rPr>
+            <w:noProof/>
+            <w:webHidden/>
+          </w:rPr>
+        </w:r>
+        <w:r>
+          <w:rPr>
+            <w:noProof/>
+            <w:webHidden/>
+          </w:rPr>
+          <w:fldChar w:fldCharType="separate"/>
+        </w:r>
+        <w:r>
+          <w:rPr>
+            <w:noProof/>
+            <w:webHidden/>
+          </w:rPr>
+          <w:t>16</w:t>
+        </w:r>
+        <w:r>
+          <w:rPr>
+            <w:noProof/>
+            <w:webHidden/>
+          </w:rPr>
+          <w:fldChar w:fldCharType="end"/>
+        </w:r>
+      </w:hyperlink>
+    </w:p>
+    <w:p>
+      <w:pPr>
+        <w:pStyle w:val="Verzeichnis1"/>
+        <w:tabs>
+          <w:tab w:val="left" w:pos="440"/>
+          <w:tab w:val="right" w:leader="dot" w:pos="9062"/>
+        </w:tabs>
+        <w:rPr>
+          <w:rFonts w:asciiTheme="minorHAnsi" w:eastAsiaTheme="minorEastAsia" w:hAnsiTheme="minorHAnsi"/>
+          <w:noProof/>
+          <w:sz w:val="22"/>
+          <w:lang w:eastAsia="de-AT"/>
+        </w:rPr>
+      </w:pPr>
+      <w:hyperlink w:anchor="_Toc461027647" w:history="1">
+        <w:r>
+          <w:rPr>
+            <w:rStyle w:val="Hyperlink"/>
+            <w:noProof/>
+          </w:rPr>
+          <w:t>5.</w:t>
+        </w:r>
+        <w:r>
+          <w:rPr>
+            <w:rFonts w:asciiTheme="minorHAnsi" w:eastAsiaTheme="minorEastAsia" w:hAnsiTheme="minorHAnsi"/>
+            <w:noProof/>
+            <w:sz w:val="22"/>
+            <w:lang w:eastAsia="de-AT"/>
+          </w:rPr>
+          <w:tab/>
+        </w:r>
+        <w:r>
+          <w:rPr>
+            <w:rStyle w:val="Hyperlink"/>
+            <w:noProof/>
+          </w:rPr>
+          <w:t>UserInterface Backend</w:t>
+        </w:r>
+        <w:r>
+          <w:rPr>
+            <w:noProof/>
+            <w:webHidden/>
+          </w:rPr>
+          <w:tab/>
+        </w:r>
+        <w:r>
+          <w:rPr>
+            <w:noProof/>
+            <w:webHidden/>
+          </w:rPr>
+          <w:fldChar w:fldCharType="begin"/>
+        </w:r>
+        <w:r>
+          <w:rPr>
+            <w:noProof/>
+            <w:webHidden/>
+          </w:rPr>
+          <w:instrText xml:space="preserve"> PAGEREF _Toc461027647 \h </w:instrText>
+        </w:r>
+        <w:r>
+          <w:rPr>
+            <w:noProof/>
+            <w:webHidden/>
+          </w:rPr>
+        </w:r>
+        <w:r>
+          <w:rPr>
+            <w:noProof/>
+            <w:webHidden/>
+          </w:rPr>
+          <w:fldChar w:fldCharType="separate"/>
+        </w:r>
+        <w:r>
+          <w:rPr>
+            <w:noProof/>
+            <w:webHidden/>
+          </w:rPr>
+          <w:t>16</w:t>
+        </w:r>
+        <w:r>
+          <w:rPr>
+            <w:noProof/>
+            <w:webHidden/>
+          </w:rPr>
+          <w:fldChar w:fldCharType="end"/>
+        </w:r>
+      </w:hyperlink>
+    </w:p>
+    <w:p>
+      <w:pPr>
+        <w:pStyle w:val="Verzeichnis2"/>
+        <w:tabs>
+          <w:tab w:val="right" w:leader="dot" w:pos="9062"/>
+        </w:tabs>
+        <w:rPr>
+          <w:rFonts w:asciiTheme="minorHAnsi" w:eastAsiaTheme="minorEastAsia" w:hAnsiTheme="minorHAnsi"/>
+          <w:noProof/>
+          <w:lang w:eastAsia="de-AT"/>
+        </w:rPr>
+      </w:pPr>
+      <w:hyperlink w:anchor="_Toc461027648" w:history="1">
+        <w:r>
+          <w:rPr>
+            <w:rStyle w:val="Hyperlink"/>
+            <w:noProof/>
+          </w:rPr>
+          <w:t>5.1. Unterscheidung Testsystem und Echtsystem</w:t>
+        </w:r>
+        <w:r>
+          <w:rPr>
+            <w:noProof/>
+            <w:webHidden/>
+          </w:rPr>
+          <w:tab/>
+        </w:r>
+        <w:r>
+          <w:rPr>
+            <w:noProof/>
+            <w:webHidden/>
+          </w:rPr>
+          <w:fldChar w:fldCharType="begin"/>
+        </w:r>
+        <w:r>
+          <w:rPr>
+            <w:noProof/>
+            <w:webHidden/>
+          </w:rPr>
+          <w:instrText xml:space="preserve"> PAGEREF _Toc461027648 \h </w:instrText>
+        </w:r>
+        <w:r>
+          <w:rPr>
+            <w:noProof/>
+            <w:webHidden/>
+          </w:rPr>
+        </w:r>
+        <w:r>
+          <w:rPr>
+            <w:noProof/>
+            <w:webHidden/>
+          </w:rPr>
+          <w:fldChar w:fldCharType="separate"/>
+        </w:r>
+        <w:r>
+          <w:rPr>
+            <w:noProof/>
+            <w:webHidden/>
+          </w:rPr>
+          <w:t>16</w:t>
+        </w:r>
+        <w:r>
+          <w:rPr>
+            <w:noProof/>
+            <w:webHidden/>
+          </w:rPr>
+          <w:fldChar w:fldCharType="end"/>
+        </w:r>
+      </w:hyperlink>
+    </w:p>
+    <w:p>
+      <w:pPr>
+        <w:pStyle w:val="Verzeichnis2"/>
+        <w:tabs>
+          <w:tab w:val="right" w:leader="dot" w:pos="9062"/>
+        </w:tabs>
+        <w:rPr>
+          <w:rFonts w:asciiTheme="minorHAnsi" w:eastAsiaTheme="minorEastAsia" w:hAnsiTheme="minorHAnsi"/>
+          <w:noProof/>
+          <w:lang w:eastAsia="de-AT"/>
+        </w:rPr>
+      </w:pPr>
+      <w:hyperlink w:anchor="_Toc461027649" w:history="1">
+        <w:r>
+          <w:rPr>
+            <w:rStyle w:val="Hyperlink"/>
+            <w:noProof/>
+          </w:rPr>
+          <w:t>5.2. Modelklassen</w:t>
+        </w:r>
+        <w:r>
+          <w:rPr>
+            <w:noProof/>
+            <w:webHidden/>
+          </w:rPr>
+          <w:tab/>
+        </w:r>
+        <w:r>
+          <w:rPr>
+            <w:noProof/>
+            <w:webHidden/>
+          </w:rPr>
+          <w:fldChar w:fldCharType="begin"/>
+        </w:r>
+        <w:r>
+          <w:rPr>
+            <w:noProof/>
+            <w:webHidden/>
+          </w:rPr>
+          <w:instrText xml:space="preserve"> PAGEREF _Toc461027649 \h </w:instrText>
+        </w:r>
+        <w:r>
+          <w:rPr>
+            <w:noProof/>
+            <w:webHidden/>
+          </w:rPr>
+        </w:r>
+        <w:r>
+          <w:rPr>
+            <w:noProof/>
+            <w:webHidden/>
+          </w:rPr>
+          <w:fldChar w:fldCharType="separate"/>
+        </w:r>
+        <w:r>
+          <w:rPr>
+            <w:noProof/>
+            <w:webHidden/>
+          </w:rPr>
+          <w:t>16</w:t>
+        </w:r>
+        <w:r>
+          <w:rPr>
+            <w:noProof/>
+            <w:webHidden/>
+          </w:rPr>
+          <w:fldChar w:fldCharType="end"/>
+        </w:r>
+      </w:hyperlink>
+    </w:p>
+    <w:p>
+      <w:pPr>
+        <w:pStyle w:val="Verzeichnis2"/>
+        <w:tabs>
+          <w:tab w:val="right" w:leader="dot" w:pos="9062"/>
+        </w:tabs>
+        <w:rPr>
+          <w:rFonts w:asciiTheme="minorHAnsi" w:eastAsiaTheme="minorEastAsia" w:hAnsiTheme="minorHAnsi"/>
+          <w:noProof/>
+          <w:lang w:eastAsia="de-AT"/>
+        </w:rPr>
+      </w:pPr>
+      <w:hyperlink w:anchor="_Toc461027650" w:history="1">
+        <w:r>
+          <w:rPr>
+            <w:rStyle w:val="Hyperlink"/>
+            <w:noProof/>
+          </w:rPr>
+          <w:t>5.3. Logik im Controller</w:t>
+        </w:r>
+        <w:r>
+          <w:rPr>
+            <w:noProof/>
+            <w:webHidden/>
+          </w:rPr>
+          <w:tab/>
+        </w:r>
+        <w:r>
+          <w:rPr>
+            <w:noProof/>
+            <w:webHidden/>
+          </w:rPr>
+          <w:fldChar w:fldCharType="begin"/>
+        </w:r>
+        <w:r>
+          <w:rPr>
+            <w:noProof/>
+            <w:webHidden/>
+          </w:rPr>
+          <w:instrText xml:space="preserve"> PAGEREF _Toc461027650 \h </w:instrText>
+        </w:r>
+        <w:r>
+          <w:rPr>
+            <w:noProof/>
+            <w:webHidden/>
+          </w:rPr>
+        </w:r>
+        <w:r>
+          <w:rPr>
+            <w:noProof/>
+            <w:webHidden/>
+          </w:rPr>
+          <w:fldChar w:fldCharType="separate"/>
+        </w:r>
+        <w:r>
+          <w:rPr>
+            <w:noProof/>
+            <w:webHidden/>
+          </w:rPr>
+          <w:t>16</w:t>
+        </w:r>
+        <w:r>
+          <w:rPr>
+            <w:noProof/>
+            <w:webHidden/>
+          </w:rPr>
+          <w:fldChar w:fldCharType="end"/>
+        </w:r>
+      </w:hyperlink>
+    </w:p>
+    <w:p>
+      <w:pPr>
+        <w:pStyle w:val="Verzeichnis1"/>
+        <w:tabs>
+          <w:tab w:val="left" w:pos="440"/>
+          <w:tab w:val="right" w:leader="dot" w:pos="9062"/>
+        </w:tabs>
+        <w:rPr>
+          <w:rFonts w:asciiTheme="minorHAnsi" w:eastAsiaTheme="minorEastAsia" w:hAnsiTheme="minorHAnsi"/>
+          <w:noProof/>
+          <w:sz w:val="22"/>
+          <w:lang w:eastAsia="de-AT"/>
+        </w:rPr>
+      </w:pPr>
+      <w:hyperlink w:anchor="_Toc461027651" w:history="1">
+        <w:r>
+          <w:rPr>
+            <w:rStyle w:val="Hyperlink"/>
+            <w:noProof/>
+          </w:rPr>
+          <w:t>6.</w:t>
+        </w:r>
+        <w:r>
+          <w:rPr>
+            <w:rFonts w:asciiTheme="minorHAnsi" w:eastAsiaTheme="minorEastAsia" w:hAnsiTheme="minorHAnsi"/>
+            <w:noProof/>
+            <w:sz w:val="22"/>
+            <w:lang w:eastAsia="de-AT"/>
+          </w:rPr>
+          <w:tab/>
+        </w:r>
+        <w:r>
+          <w:rPr>
+            <w:rStyle w:val="Hyperlink"/>
+            <w:noProof/>
+          </w:rPr>
+          <w:t>Businesslogik</w:t>
+        </w:r>
+        <w:r>
+          <w:rPr>
+            <w:noProof/>
+            <w:webHidden/>
+          </w:rPr>
+          <w:tab/>
+        </w:r>
+        <w:r>
+          <w:rPr>
+            <w:noProof/>
+            <w:webHidden/>
+          </w:rPr>
+          <w:fldChar w:fldCharType="begin"/>
+        </w:r>
+        <w:r>
+          <w:rPr>
+            <w:noProof/>
+            <w:webHidden/>
+          </w:rPr>
+          <w:instrText xml:space="preserve"> PAGEREF _Toc461027651 \h </w:instrText>
+        </w:r>
+        <w:r>
+          <w:rPr>
+            <w:noProof/>
+            <w:webHidden/>
+          </w:rPr>
+        </w:r>
+        <w:r>
+          <w:rPr>
+            <w:noProof/>
+            <w:webHidden/>
+          </w:rPr>
+          <w:fldChar w:fldCharType="separate"/>
+        </w:r>
+        <w:r>
+          <w:rPr>
+            <w:noProof/>
+            <w:webHidden/>
+          </w:rPr>
+          <w:t>16</w:t>
+        </w:r>
+        <w:r>
+          <w:rPr>
+            <w:noProof/>
+            <w:webHidden/>
+          </w:rPr>
+          <w:fldChar w:fldCharType="end"/>
+        </w:r>
+      </w:hyperlink>
+    </w:p>
+    <w:p>
+      <w:pPr>
+        <w:pStyle w:val="Verzeichnis2"/>
+        <w:tabs>
+          <w:tab w:val="right" w:leader="dot" w:pos="9062"/>
+        </w:tabs>
+        <w:rPr>
+          <w:rFonts w:asciiTheme="minorHAnsi" w:eastAsiaTheme="minorEastAsia" w:hAnsiTheme="minorHAnsi"/>
+          <w:noProof/>
+          <w:lang w:eastAsia="de-AT"/>
+        </w:rPr>
+      </w:pPr>
+      <w:hyperlink w:anchor="_Toc461027652" w:history="1">
+        <w:r>
+          <w:rPr>
+            <w:rStyle w:val="Hyperlink"/>
+            <w:noProof/>
+          </w:rPr>
+          <w:t>6.1. Benutzerverwaltung</w:t>
+        </w:r>
+        <w:r>
+          <w:rPr>
+            <w:noProof/>
+            <w:webHidden/>
+          </w:rPr>
+          <w:tab/>
+        </w:r>
+        <w:r>
+          <w:rPr>
+            <w:noProof/>
+            <w:webHidden/>
+          </w:rPr>
+          <w:fldChar w:fldCharType="begin"/>
+        </w:r>
+        <w:r>
+          <w:rPr>
+            <w:noProof/>
+            <w:webHidden/>
+          </w:rPr>
+          <w:instrText xml:space="preserve"> PAGEREF _Toc461027652 \h </w:instrText>
+        </w:r>
+        <w:r>
+          <w:rPr>
+            <w:noProof/>
+            <w:webHidden/>
+          </w:rPr>
+        </w:r>
+        <w:r>
+          <w:rPr>
+            <w:noProof/>
+            <w:webHidden/>
+          </w:rPr>
+          <w:fldChar w:fldCharType="separate"/>
+        </w:r>
+        <w:r>
+          <w:rPr>
+            <w:noProof/>
+            <w:webHidden/>
+          </w:rPr>
+          <w:t>16</w:t>
+        </w:r>
+        <w:r>
+          <w:rPr>
+            <w:noProof/>
+            <w:webHidden/>
+          </w:rPr>
+          <w:fldChar w:fldCharType="end"/>
+        </w:r>
+      </w:hyperlink>
+    </w:p>
+    <w:p>
+      <w:pPr>
+        <w:pStyle w:val="Verzeichnis2"/>
+        <w:tabs>
+          <w:tab w:val="right" w:leader="dot" w:pos="9062"/>
+        </w:tabs>
+        <w:rPr>
+          <w:rFonts w:asciiTheme="minorHAnsi" w:eastAsiaTheme="minorEastAsia" w:hAnsiTheme="minorHAnsi"/>
+          <w:noProof/>
+          <w:lang w:eastAsia="de-AT"/>
+        </w:rPr>
+      </w:pPr>
+      <w:hyperlink w:anchor="_Toc461027653" w:history="1">
+        <w:r>
+          <w:rPr>
+            <w:rStyle w:val="Hyperlink"/>
+            <w:noProof/>
+          </w:rPr>
+          <w:t>6.2. Reisenverwaltung</w:t>
+        </w:r>
+        <w:r>
+          <w:rPr>
+            <w:noProof/>
+            <w:webHidden/>
+          </w:rPr>
+          <w:tab/>
+        </w:r>
+        <w:r>
+          <w:rPr>
+            <w:noProof/>
+            <w:webHidden/>
+          </w:rPr>
+          <w:fldChar w:fldCharType="begin"/>
+        </w:r>
+        <w:r>
+          <w:rPr>
+            <w:noProof/>
+            <w:webHidden/>
+          </w:rPr>
+          <w:instrText xml:space="preserve"> PAGEREF _Toc461027653 \h </w:instrText>
+        </w:r>
+        <w:r>
+          <w:rPr>
+            <w:noProof/>
+            <w:webHidden/>
+          </w:rPr>
+        </w:r>
+        <w:r>
+          <w:rPr>
+            <w:noProof/>
+            <w:webHidden/>
+          </w:rPr>
+          <w:fldChar w:fldCharType="separate"/>
+        </w:r>
+        <w:r>
+          <w:rPr>
+            <w:noProof/>
+            <w:webHidden/>
+          </w:rPr>
+          <w:t>16</w:t>
+        </w:r>
+        <w:r>
+          <w:rPr>
+            <w:noProof/>
+            <w:webHidden/>
+          </w:rPr>
+          <w:fldChar w:fldCharType="end"/>
+        </w:r>
+      </w:hyperlink>
+    </w:p>
+    <w:p>
+      <w:pPr>
+        <w:pStyle w:val="Verzeichnis2"/>
+        <w:tabs>
+          <w:tab w:val="right" w:leader="dot" w:pos="9062"/>
+        </w:tabs>
+        <w:rPr>
+          <w:rFonts w:asciiTheme="minorHAnsi" w:eastAsiaTheme="minorEastAsia" w:hAnsiTheme="minorHAnsi"/>
+          <w:noProof/>
+          <w:lang w:eastAsia="de-AT"/>
+        </w:rPr>
+      </w:pPr>
+      <w:hyperlink w:anchor="_Toc461027654" w:history="1">
+        <w:r>
+          <w:rPr>
+            <w:rStyle w:val="Hyperlink"/>
+            <w:noProof/>
+          </w:rPr>
+          <w:t>6.3. Buchungsverwaltung</w:t>
+        </w:r>
+        <w:r>
+          <w:rPr>
+            <w:noProof/>
+            <w:webHidden/>
+          </w:rPr>
+          <w:tab/>
+        </w:r>
+        <w:r>
+          <w:rPr>
+            <w:noProof/>
+            <w:webHidden/>
+          </w:rPr>
+          <w:fldChar w:fldCharType="begin"/>
+        </w:r>
+        <w:r>
+          <w:rPr>
+            <w:noProof/>
+            <w:webHidden/>
+          </w:rPr>
+          <w:instrText xml:space="preserve"> PAGEREF _Toc461027654 \h </w:instrText>
+        </w:r>
+        <w:r>
+          <w:rPr>
+            <w:noProof/>
+            <w:webHidden/>
+          </w:rPr>
+        </w:r>
+        <w:r>
+          <w:rPr>
+            <w:noProof/>
+            <w:webHidden/>
+          </w:rPr>
+          <w:fldChar w:fldCharType="separate"/>
+        </w:r>
+        <w:r>
+          <w:rPr>
+            <w:noProof/>
+            <w:webHidden/>
+          </w:rPr>
+          <w:t>16</w:t>
+        </w:r>
+        <w:r>
+          <w:rPr>
+            <w:noProof/>
+            <w:webHidden/>
+          </w:rPr>
+          <w:fldChar w:fldCharType="end"/>
+        </w:r>
+      </w:hyperlink>
+    </w:p>
+    <w:p>
       <w:r>
         <w:fldChar w:fldCharType="end"/>
       </w:r>
@@ -766,35 +2257,31 @@
     <w:p>
       <w:pPr>
         <w:pStyle w:val="ITFoxberschriftEbene1"/>
-        <w:numPr>
-          <w:ilvl w:val="0"/>
-          <w:numId w:val="1"/>
-        </w:numPr>
-      </w:pPr>
-      <w:bookmarkStart w:id="3" w:name="_Toc453737943"/>
-      <w:bookmarkStart w:id="4" w:name="_Toc453738019"/>
-      <w:bookmarkStart w:id="5" w:name="_Toc455994080"/>
+      </w:pPr>
+      <w:bookmarkStart w:id="4" w:name="_Toc453737943"/>
+      <w:bookmarkStart w:id="5" w:name="_Toc453738019"/>
+      <w:bookmarkStart w:id="6" w:name="_Toc461027629"/>
       <w:r>
         <w:lastRenderedPageBreak/>
         <w:t>Einrichten der Netzwerkumgebung</w:t>
       </w:r>
-      <w:bookmarkEnd w:id="3"/>
       <w:bookmarkEnd w:id="4"/>
       <w:bookmarkEnd w:id="5"/>
+      <w:bookmarkEnd w:id="6"/>
     </w:p>
     <w:p>
       <w:pPr>
         <w:pStyle w:val="ITFoxberschriftEbene2"/>
       </w:pPr>
-      <w:bookmarkStart w:id="6" w:name="_Toc453737944"/>
-      <w:bookmarkStart w:id="7" w:name="_Toc453738020"/>
-      <w:bookmarkStart w:id="8" w:name="_Toc455994081"/>
+      <w:bookmarkStart w:id="7" w:name="_Toc453737944"/>
+      <w:bookmarkStart w:id="8" w:name="_Toc453738020"/>
+      <w:bookmarkStart w:id="9" w:name="_Toc461027630"/>
       <w:r>
         <w:t>Workstations konfigurieren</w:t>
       </w:r>
-      <w:bookmarkEnd w:id="6"/>
       <w:bookmarkEnd w:id="7"/>
       <w:bookmarkEnd w:id="8"/>
+      <w:bookmarkEnd w:id="9"/>
     </w:p>
     <w:p>
       <w:pPr>
@@ -1536,12 +3023,14 @@
       <w:pPr>
         <w:pStyle w:val="ITFoxberschriftEbene2"/>
       </w:pPr>
+      <w:bookmarkStart w:id="10" w:name="_Toc461027631"/>
       <w:r>
         <w:t xml:space="preserve">Domäne </w:t>
       </w:r>
       <w:r>
         <w:t>(Diagramm)</w:t>
       </w:r>
+      <w:bookmarkEnd w:id="10"/>
     </w:p>
     <w:p>
       <w:pPr>
@@ -1824,15 +3313,15 @@
       <w:pPr>
         <w:pStyle w:val="ITFoxberschriftEbene2"/>
       </w:pPr>
-      <w:bookmarkStart w:id="9" w:name="_Toc453737945"/>
-      <w:bookmarkStart w:id="10" w:name="_Toc453738021"/>
-      <w:bookmarkStart w:id="11" w:name="_Toc455994082"/>
+      <w:bookmarkStart w:id="11" w:name="_Toc453737945"/>
+      <w:bookmarkStart w:id="12" w:name="_Toc453738021"/>
+      <w:bookmarkStart w:id="13" w:name="_Toc461027632"/>
       <w:r>
         <w:t>Serverstruktur</w:t>
       </w:r>
-      <w:bookmarkEnd w:id="9"/>
-      <w:bookmarkEnd w:id="10"/>
       <w:bookmarkEnd w:id="11"/>
+      <w:bookmarkEnd w:id="12"/>
+      <w:bookmarkEnd w:id="13"/>
     </w:p>
     <w:p>
       <w:pPr>
@@ -3039,7 +4528,7 @@
       <w:pPr>
         <w:pStyle w:val="ITFoxberschriftEbene2"/>
       </w:pPr>
-      <w:bookmarkStart w:id="12" w:name="_Toc455994083"/>
+      <w:bookmarkStart w:id="14" w:name="_Toc461027633"/>
       <w:r>
         <w:t>Aufstufung</w:t>
       </w:r>
@@ -3050,7 +4539,7 @@
       <w:r>
         <w:t>DomänenControllers</w:t>
       </w:r>
-      <w:bookmarkEnd w:id="12"/>
+      <w:bookmarkEnd w:id="14"/>
       <w:proofErr w:type="spellEnd"/>
     </w:p>
     <w:p>
@@ -3541,10 +5030,12 @@
       <w:pPr>
         <w:pStyle w:val="ITFoxberschriftEbene2"/>
       </w:pPr>
+      <w:bookmarkStart w:id="15" w:name="_Toc461027634"/>
       <w:r>
         <w:lastRenderedPageBreak/>
         <w:t>DHCP Server aufsetzen</w:t>
       </w:r>
+      <w:bookmarkEnd w:id="15"/>
     </w:p>
     <w:p>
       <w:r>
@@ -3989,10 +5480,12 @@
       <w:pPr>
         <w:pStyle w:val="ITFoxberschriftEbene2"/>
       </w:pPr>
+      <w:bookmarkStart w:id="16" w:name="_Toc461027635"/>
       <w:r>
         <w:lastRenderedPageBreak/>
         <w:t>Netzwerkdiagramm(Grafik)</w:t>
       </w:r>
+      <w:bookmarkEnd w:id="16"/>
       <w:r>
         <w:br/>
       </w:r>
@@ -4045,21 +5538,17 @@
     <w:p>
       <w:pPr>
         <w:pStyle w:val="ITFoxberschriftEbene1"/>
-        <w:numPr>
-          <w:ilvl w:val="0"/>
-          <w:numId w:val="1"/>
-        </w:numPr>
-      </w:pPr>
-      <w:bookmarkStart w:id="13" w:name="_Toc453737946"/>
-      <w:bookmarkStart w:id="14" w:name="_Toc453738022"/>
-      <w:bookmarkStart w:id="15" w:name="_Toc455994084"/>
+      </w:pPr>
+      <w:bookmarkStart w:id="17" w:name="_Toc453737946"/>
+      <w:bookmarkStart w:id="18" w:name="_Toc453738022"/>
+      <w:bookmarkStart w:id="19" w:name="_Toc461027636"/>
       <w:r>
         <w:lastRenderedPageBreak/>
         <w:t>Datenbankentwurf</w:t>
       </w:r>
-      <w:bookmarkEnd w:id="13"/>
-      <w:bookmarkEnd w:id="14"/>
-      <w:bookmarkEnd w:id="15"/>
+      <w:bookmarkEnd w:id="17"/>
+      <w:bookmarkEnd w:id="18"/>
+      <w:bookmarkEnd w:id="19"/>
     </w:p>
     <w:p>
       <w:pPr>
@@ -4072,9 +5561,9 @@
           <w:docGrid w:linePitch="360"/>
         </w:sectPr>
       </w:pPr>
-      <w:bookmarkStart w:id="16" w:name="_Toc453737947"/>
-      <w:bookmarkStart w:id="17" w:name="_Toc453738023"/>
-      <w:bookmarkStart w:id="18" w:name="_Toc455994085"/>
+      <w:bookmarkStart w:id="20" w:name="_Toc453737947"/>
+      <w:bookmarkStart w:id="21" w:name="_Toc453738023"/>
+      <w:bookmarkStart w:id="22" w:name="_Toc461027637"/>
       <w:r>
         <w:rPr>
           <w:noProof/>
@@ -4165,25 +5654,25 @@
       <w:r>
         <w:t xml:space="preserve"> Model (ERM)</w:t>
       </w:r>
-      <w:bookmarkEnd w:id="16"/>
-      <w:bookmarkEnd w:id="17"/>
-      <w:bookmarkEnd w:id="18"/>
+      <w:bookmarkEnd w:id="20"/>
+      <w:bookmarkEnd w:id="21"/>
+      <w:bookmarkEnd w:id="22"/>
     </w:p>
     <w:p>
       <w:pPr>
         <w:pStyle w:val="ITFoxberschriftEbene2"/>
       </w:pPr>
-      <w:bookmarkStart w:id="19" w:name="_Toc453737948"/>
-      <w:bookmarkStart w:id="20" w:name="_Toc453738024"/>
-      <w:bookmarkStart w:id="21" w:name="_Toc455994086"/>
+      <w:bookmarkStart w:id="23" w:name="_Toc453737948"/>
+      <w:bookmarkStart w:id="24" w:name="_Toc453738024"/>
+      <w:bookmarkStart w:id="25" w:name="_Toc461027638"/>
       <w:proofErr w:type="spellStart"/>
       <w:r>
         <w:lastRenderedPageBreak/>
         <w:t>Relationensynthese</w:t>
       </w:r>
-      <w:bookmarkEnd w:id="19"/>
-      <w:bookmarkEnd w:id="20"/>
-      <w:bookmarkEnd w:id="21"/>
+      <w:bookmarkEnd w:id="23"/>
+      <w:bookmarkEnd w:id="24"/>
+      <w:bookmarkEnd w:id="25"/>
       <w:proofErr w:type="spellEnd"/>
     </w:p>
     <w:p>
@@ -4196,14 +5685,54 @@
     <w:p>
       <w:pPr>
         <w:pStyle w:val="ITFoxberschriftEbene1"/>
-        <w:numPr>
-          <w:ilvl w:val="0"/>
-          <w:numId w:val="1"/>
-        </w:numPr>
+      </w:pPr>
+      <w:bookmarkStart w:id="26" w:name="_Toc461027639"/>
+      <w:r>
+        <w:t>Softwarearchitektur der Applikation</w:t>
+      </w:r>
+    </w:p>
+    <w:p>
+      <w:pPr>
+        <w:pStyle w:val="ITFoxberschriftEbene2"/>
+      </w:pPr>
+      <w:r>
+        <w:t>Model View Controller</w:t>
+      </w:r>
+    </w:p>
+    <w:p>
+      <w:pPr>
+        <w:pStyle w:val="ITFoxberschriftEbene2"/>
+      </w:pPr>
+      <w:r>
+        <w:t>Grundlegender Aufbau des Projektes</w:t>
+      </w:r>
+    </w:p>
+    <w:p>
+      <w:pPr>
+        <w:pStyle w:val="ITFoxberschriftEbene3"/>
+      </w:pPr>
+      <w:r>
+        <w:t>Businesslogik</w:t>
+      </w:r>
+    </w:p>
+    <w:p>
+      <w:pPr>
+        <w:pStyle w:val="ITFoxberschriftEbene3"/>
+      </w:pPr>
+      <w:proofErr w:type="spellStart"/>
+      <w:r>
+        <w:t>UserInterface</w:t>
+      </w:r>
+      <w:proofErr w:type="spellEnd"/>
+    </w:p>
+    <w:p>
+      <w:pPr>
+        <w:pStyle w:val="ITFoxberschriftEbene1"/>
       </w:pPr>
       <w:r>
         <w:t>Datenbankzugriff</w:t>
       </w:r>
+      <w:bookmarkEnd w:id="26"/>
       <w:r>
         <w:t xml:space="preserve"> </w:t>
       </w:r>
@@ -4216,6 +5745,7 @@
           <w:lang w:eastAsia="de-AT"/>
         </w:rPr>
       </w:pPr>
+      <w:bookmarkStart w:id="27" w:name="_Toc461027640"/>
       <w:r>
         <w:t>Entity Fram</w:t>
       </w:r>
@@ -4225,6 +5755,7 @@
       <w:r>
         <w:t>work</w:t>
       </w:r>
+      <w:bookmarkEnd w:id="27"/>
     </w:p>
     <w:p>
       <w:pPr>
@@ -4329,17 +5860,22 @@
       <w:pPr>
         <w:pStyle w:val="ITFoxberschriftEbene2"/>
       </w:pPr>
+      <w:bookmarkStart w:id="28" w:name="_Toc461027641"/>
       <w:r>
         <w:t>EDMX</w:t>
       </w:r>
+      <w:bookmarkEnd w:id="28"/>
     </w:p>
     <w:p>
       <w:pPr>
         <w:pStyle w:val="ITFoxberschriftEbene2"/>
       </w:pPr>
-      <w:r>
+      <w:bookmarkStart w:id="29" w:name="_Toc461027642"/>
+      <w:r>
+        <w:lastRenderedPageBreak/>
         <w:t>Schichtentrennung/Businesslogik Auslagerung</w:t>
       </w:r>
+      <w:bookmarkEnd w:id="29"/>
       <w:r>
         <w:br/>
       </w:r>
@@ -4347,11 +5883,8 @@
     <w:p>
       <w:pPr>
         <w:pStyle w:val="ITFoxberschriftEbene1"/>
-        <w:numPr>
-          <w:ilvl w:val="0"/>
-          <w:numId w:val="1"/>
-        </w:numPr>
-      </w:pPr>
+      </w:pPr>
+      <w:bookmarkStart w:id="30" w:name="_Toc461027643"/>
       <w:proofErr w:type="spellStart"/>
       <w:r>
         <w:t>UserInterface</w:t>
@@ -4360,52 +5893,68 @@
       <w:r>
         <w:t xml:space="preserve"> Frontend</w:t>
       </w:r>
+      <w:bookmarkEnd w:id="30"/>
     </w:p>
     <w:p>
       <w:pPr>
         <w:pStyle w:val="ITFoxberschriftEbene2"/>
       </w:pPr>
+      <w:bookmarkStart w:id="31" w:name="_Toc461027644"/>
       <w:r>
         <w:t>Konzept</w:t>
       </w:r>
+      <w:bookmarkEnd w:id="31"/>
     </w:p>
     <w:p>
       <w:pPr>
         <w:pStyle w:val="ITFoxberschriftEbene2"/>
       </w:pPr>
+      <w:bookmarkStart w:id="32" w:name="_Toc461027645"/>
       <w:r>
         <w:t>Frameworks</w:t>
       </w:r>
+      <w:bookmarkStart w:id="33" w:name="_Toc461027646"/>
+      <w:bookmarkEnd w:id="32"/>
+      <w:bookmarkEnd w:id="33"/>
+    </w:p>
+    <w:p>
+      <w:pPr>
+        <w:pStyle w:val="ITFoxberschriftEbene3"/>
+      </w:pPr>
+      <w:r>
+        <w:t>Bootstrap</w:t>
+      </w:r>
+    </w:p>
+    <w:p>
+      <w:pPr>
+        <w:pStyle w:val="ITFoxberschriftEbene3"/>
+      </w:pPr>
+    </w:p>
+    <w:p/>
+    <w:p>
+      <w:pPr>
+        <w:pStyle w:val="ITFoxberschriftEbene1"/>
+      </w:pPr>
+      <w:bookmarkStart w:id="34" w:name="_Toc461027647"/>
+      <w:proofErr w:type="spellStart"/>
+      <w:r>
+        <w:t>UserInterface</w:t>
+      </w:r>
+      <w:proofErr w:type="spellEnd"/>
+      <w:r>
+        <w:t xml:space="preserve"> Backend</w:t>
+      </w:r>
+      <w:bookmarkEnd w:id="34"/>
     </w:p>
     <w:p>
       <w:pPr>
         <w:pStyle w:val="ITFoxberschriftEbene2"/>
       </w:pPr>
-    </w:p>
-    <w:p>
-      <w:pPr>
-        <w:pStyle w:val="ITFoxberschriftEbene1"/>
-        <w:numPr>
-          <w:ilvl w:val="0"/>
-          <w:numId w:val="1"/>
-        </w:numPr>
-      </w:pPr>
-      <w:proofErr w:type="spellStart"/>
-      <w:r>
-        <w:t>UserInterface</w:t>
-      </w:r>
-      <w:proofErr w:type="spellEnd"/>
-      <w:r>
-        <w:t xml:space="preserve"> Backend</w:t>
-      </w:r>
-    </w:p>
-    <w:p>
-      <w:pPr>
-        <w:pStyle w:val="ITFoxberschriftEbene2"/>
-      </w:pPr>
+      <w:bookmarkStart w:id="35" w:name="_Toc461027648"/>
       <w:r>
         <w:t>Unterscheidung Testsystem und Echtsystem</w:t>
       </w:r>
+      <w:bookmarkEnd w:id="35"/>
     </w:p>
     <w:p>
       <w:pPr>
@@ -4508,58 +6057,131 @@
       <w:pPr>
         <w:pStyle w:val="ITFoxberschriftEbene2"/>
       </w:pPr>
+      <w:bookmarkStart w:id="36" w:name="_Toc461027649"/>
       <w:r>
         <w:t>Modelklassen</w:t>
       </w:r>
-    </w:p>
-    <w:p>
-      <w:bookmarkStart w:id="22" w:name="_GoBack"/>
-      <w:bookmarkEnd w:id="22"/>
+      <w:bookmarkEnd w:id="36"/>
+    </w:p>
+    <w:p>
+      <w:pPr>
+        <w:pStyle w:val="ITFoxberschriftEbene3"/>
+      </w:pPr>
+      <w:r>
+        <w:t>Reisen</w:t>
+      </w:r>
+    </w:p>
+    <w:p>
+      <w:pPr>
+        <w:pStyle w:val="ITFoxberschriftEbene3"/>
+      </w:pPr>
+      <w:r>
+        <w:t>Buchungen</w:t>
+      </w:r>
+    </w:p>
+    <w:p>
+      <w:pPr>
+        <w:pStyle w:val="ITFoxberschriftEbene3"/>
+      </w:pPr>
+      <w:r>
+        <w:t>Benutzer</w:t>
+      </w:r>
     </w:p>
     <w:p>
       <w:pPr>
         <w:pStyle w:val="ITFoxberschriftEbene2"/>
       </w:pPr>
+      <w:bookmarkStart w:id="37" w:name="_Toc461027650"/>
+      <w:r>
+        <w:t>Validierungen</w:t>
+      </w:r>
+    </w:p>
+    <w:p>
+      <w:pPr>
+        <w:pStyle w:val="ITFoxberschriftEbene3"/>
+      </w:pPr>
+      <w:r>
+        <w:lastRenderedPageBreak/>
+        <w:t>Clientseitige Validierung</w:t>
+      </w:r>
+    </w:p>
+    <w:p>
+      <w:pPr>
+        <w:pStyle w:val="ITFoxberschriftEbene3"/>
+      </w:pPr>
+      <w:r>
+        <w:t>Serverseitige Validierung</w:t>
+      </w:r>
+      <w:bookmarkStart w:id="38" w:name="_GoBack"/>
+      <w:bookmarkEnd w:id="38"/>
+    </w:p>
+    <w:p>
+      <w:pPr>
+        <w:pStyle w:val="ITFoxberschriftEbene2"/>
+      </w:pPr>
       <w:r>
         <w:t>Logik im Controller</w:t>
       </w:r>
+      <w:bookmarkEnd w:id="37"/>
     </w:p>
     <w:p>
       <w:pPr>
         <w:pStyle w:val="ITFoxberschriftEbene1"/>
-        <w:numPr>
-          <w:ilvl w:val="0"/>
-          <w:numId w:val="1"/>
-        </w:numPr>
-      </w:pPr>
+      </w:pPr>
+      <w:bookmarkStart w:id="39" w:name="_Toc461027651"/>
       <w:r>
         <w:t>Businesslogik</w:t>
       </w:r>
+      <w:bookmarkEnd w:id="39"/>
     </w:p>
     <w:p>
       <w:pPr>
         <w:pStyle w:val="ITFoxberschriftEbene2"/>
       </w:pPr>
+      <w:bookmarkStart w:id="40" w:name="_Toc461027652"/>
       <w:r>
         <w:t>Benutzerverwaltung</w:t>
       </w:r>
+      <w:bookmarkEnd w:id="40"/>
     </w:p>
     <w:p>
       <w:pPr>
         <w:pStyle w:val="ITFoxberschriftEbene2"/>
       </w:pPr>
+      <w:bookmarkStart w:id="41" w:name="_Toc461027653"/>
       <w:proofErr w:type="spellStart"/>
       <w:r>
         <w:t>Reisenverwaltung</w:t>
       </w:r>
+      <w:bookmarkEnd w:id="41"/>
       <w:proofErr w:type="spellEnd"/>
     </w:p>
     <w:p>
       <w:pPr>
         <w:pStyle w:val="ITFoxberschriftEbene2"/>
       </w:pPr>
+      <w:bookmarkStart w:id="42" w:name="_Toc461027654"/>
       <w:r>
         <w:t>Buchungsverwaltung</w:t>
+      </w:r>
+      <w:bookmarkEnd w:id="42"/>
+    </w:p>
+    <w:p>
+      <w:pPr>
+        <w:pStyle w:val="ITFoxberschriftEbene2"/>
+      </w:pPr>
+      <w:proofErr w:type="spellStart"/>
+      <w:r>
+        <w:t>EmailVerwaltung</w:t>
+      </w:r>
+      <w:proofErr w:type="spellEnd"/>
+    </w:p>
+    <w:p>
+      <w:pPr>
+        <w:pStyle w:val="ITFoxberschriftEbene2"/>
+      </w:pPr>
+      <w:r>
+        <w:t>Tools</w:t>
       </w:r>
     </w:p>
     <w:p/>
@@ -4688,7 +6310,7 @@
             <w:sz w:val="16"/>
             <w:lang w:val="de-DE"/>
           </w:rPr>
-          <w:t>16</w:t>
+          <w:t>17</w:t>
         </w:r>
         <w:r>
           <w:rPr>
@@ -4707,35 +6329,18 @@
           </w:rPr>
           <w:t xml:space="preserve"> von </w:t>
         </w:r>
-        <w:r>
-          <w:fldChar w:fldCharType="begin"/>
-        </w:r>
-        <w:r>
-          <w:instrText>NUMPAGES  \* Arabic  \* MERGEFORMAT</w:instrText>
-        </w:r>
-        <w:r>
-          <w:fldChar w:fldCharType="separate"/>
-        </w:r>
-        <w:r>
-          <w:rPr>
-            <w:rFonts w:ascii="Century Gothic" w:hAnsi="Century Gothic"/>
-            <w:b/>
-            <w:noProof/>
-            <w:sz w:val="16"/>
-            <w:lang w:val="de-DE"/>
-          </w:rPr>
-          <w:t>16</w:t>
-        </w:r>
-        <w:r>
-          <w:rPr>
-            <w:rFonts w:ascii="Century Gothic" w:hAnsi="Century Gothic"/>
-            <w:b/>
-            <w:noProof/>
-            <w:sz w:val="16"/>
-            <w:lang w:val="de-DE"/>
-          </w:rPr>
-          <w:fldChar w:fldCharType="end"/>
-        </w:r>
+        <w:fldSimple w:instr="NUMPAGES  \* Arabic  \* MERGEFORMAT">
+          <w:r>
+            <w:rPr>
+              <w:rFonts w:ascii="Century Gothic" w:hAnsi="Century Gothic"/>
+              <w:b/>
+              <w:noProof/>
+              <w:sz w:val="16"/>
+              <w:lang w:val="de-DE"/>
+            </w:rPr>
+            <w:t>17</w:t>
+          </w:r>
+        </w:fldSimple>
       </w:p>
       <w:p>
         <w:pPr>
@@ -5327,10 +6932,11 @@
   <w:abstractNum w:abstractNumId="6">
     <w:nsid w:val="13D223C3"/>
     <w:multiLevelType w:val="multilevel"/>
-    <w:tmpl w:val="86FA85E4"/>
+    <w:tmpl w:val="655ACE28"/>
     <w:lvl w:ilvl="0">
       <w:start w:val="1"/>
       <w:numFmt w:val="decimal"/>
+      <w:pStyle w:val="ITFoxberschriftEbene1"/>
       <w:lvlText w:val="%1."/>
       <w:lvlJc w:val="left"/>
       <w:pPr>
@@ -5357,6 +6963,7 @@
     <w:lvl w:ilvl="2">
       <w:start w:val="1"/>
       <w:numFmt w:val="decimal"/>
+      <w:pStyle w:val="ITFoxberschriftEbene3"/>
       <w:lvlText w:val="%1.%2.%3."/>
       <w:lvlJc w:val="left"/>
       <w:pPr>
@@ -7028,6 +8635,95 @@
     </w:lvl>
   </w:abstractNum>
   <w:abstractNum w:abstractNumId="21">
+    <w:nsid w:val="67422D02"/>
+    <w:multiLevelType w:val="hybridMultilevel"/>
+    <w:tmpl w:val="50CCFB6E"/>
+    <w:lvl w:ilvl="0" w:tplc="E9980428">
+      <w:start w:val="1"/>
+      <w:numFmt w:val="decimal"/>
+      <w:lvlText w:val="%1.1.1"/>
+      <w:lvlJc w:val="left"/>
+      <w:pPr>
+        <w:ind w:left="1080" w:hanging="360"/>
+      </w:pPr>
+      <w:rPr>
+        <w:rFonts w:hint="default"/>
+      </w:rPr>
+    </w:lvl>
+    <w:lvl w:ilvl="1" w:tplc="0C070019" w:tentative="1">
+      <w:start w:val="1"/>
+      <w:numFmt w:val="lowerLetter"/>
+      <w:lvlText w:val="%2."/>
+      <w:lvlJc w:val="left"/>
+      <w:pPr>
+        <w:ind w:left="1800" w:hanging="360"/>
+      </w:pPr>
+    </w:lvl>
+    <w:lvl w:ilvl="2" w:tplc="0C07001B" w:tentative="1">
+      <w:start w:val="1"/>
+      <w:numFmt w:val="lowerRoman"/>
+      <w:lvlText w:val="%3."/>
+      <w:lvlJc w:val="right"/>
+      <w:pPr>
+        <w:ind w:left="2520" w:hanging="180"/>
+      </w:pPr>
+    </w:lvl>
+    <w:lvl w:ilvl="3" w:tplc="0C07000F" w:tentative="1">
+      <w:start w:val="1"/>
+      <w:numFmt w:val="decimal"/>
+      <w:lvlText w:val="%4."/>
+      <w:lvlJc w:val="left"/>
+      <w:pPr>
+        <w:ind w:left="3240" w:hanging="360"/>
+      </w:pPr>
+    </w:lvl>
+    <w:lvl w:ilvl="4" w:tplc="0C070019" w:tentative="1">
+      <w:start w:val="1"/>
+      <w:numFmt w:val="lowerLetter"/>
+      <w:lvlText w:val="%5."/>
+      <w:lvlJc w:val="left"/>
+      <w:pPr>
+        <w:ind w:left="3960" w:hanging="360"/>
+      </w:pPr>
+    </w:lvl>
+    <w:lvl w:ilvl="5" w:tplc="0C07001B" w:tentative="1">
+      <w:start w:val="1"/>
+      <w:numFmt w:val="lowerRoman"/>
+      <w:lvlText w:val="%6."/>
+      <w:lvlJc w:val="right"/>
+      <w:pPr>
+        <w:ind w:left="4680" w:hanging="180"/>
+      </w:pPr>
+    </w:lvl>
+    <w:lvl w:ilvl="6" w:tplc="0C07000F" w:tentative="1">
+      <w:start w:val="1"/>
+      <w:numFmt w:val="decimal"/>
+      <w:lvlText w:val="%7."/>
+      <w:lvlJc w:val="left"/>
+      <w:pPr>
+        <w:ind w:left="5400" w:hanging="360"/>
+      </w:pPr>
+    </w:lvl>
+    <w:lvl w:ilvl="7" w:tplc="0C070019" w:tentative="1">
+      <w:start w:val="1"/>
+      <w:numFmt w:val="lowerLetter"/>
+      <w:lvlText w:val="%8."/>
+      <w:lvlJc w:val="left"/>
+      <w:pPr>
+        <w:ind w:left="6120" w:hanging="360"/>
+      </w:pPr>
+    </w:lvl>
+    <w:lvl w:ilvl="8" w:tplc="0C07001B" w:tentative="1">
+      <w:start w:val="1"/>
+      <w:numFmt w:val="lowerRoman"/>
+      <w:lvlText w:val="%9."/>
+      <w:lvlJc w:val="right"/>
+      <w:pPr>
+        <w:ind w:left="6840" w:hanging="180"/>
+      </w:pPr>
+    </w:lvl>
+  </w:abstractNum>
+  <w:abstractNum w:abstractNumId="22">
     <w:nsid w:val="7081571E"/>
     <w:multiLevelType w:val="multilevel"/>
     <w:tmpl w:val="0C07001D"/>
@@ -7113,7 +8809,7 @@
       </w:pPr>
     </w:lvl>
   </w:abstractNum>
-  <w:abstractNum w:abstractNumId="22">
+  <w:abstractNum w:abstractNumId="23">
     <w:nsid w:val="74745DFB"/>
     <w:multiLevelType w:val="multilevel"/>
     <w:tmpl w:val="59267474"/>
@@ -7226,7 +8922,7 @@
       </w:rPr>
     </w:lvl>
   </w:abstractNum>
-  <w:abstractNum w:abstractNumId="23">
+  <w:abstractNum w:abstractNumId="24">
     <w:nsid w:val="76E15A37"/>
     <w:multiLevelType w:val="hybridMultilevel"/>
     <w:tmpl w:val="073E3D7E"/>
@@ -7339,7 +9035,7 @@
       </w:rPr>
     </w:lvl>
   </w:abstractNum>
-  <w:abstractNum w:abstractNumId="24">
+  <w:abstractNum w:abstractNumId="25">
     <w:nsid w:val="77525412"/>
     <w:multiLevelType w:val="hybridMultilevel"/>
     <w:tmpl w:val="15F0114C"/>
@@ -7452,7 +9148,7 @@
       </w:rPr>
     </w:lvl>
   </w:abstractNum>
-  <w:abstractNum w:abstractNumId="25">
+  <w:abstractNum w:abstractNumId="26">
     <w:nsid w:val="781F0E3B"/>
     <w:multiLevelType w:val="hybridMultilevel"/>
     <w:tmpl w:val="46E2C44C"/>
@@ -7565,7 +9261,7 @@
       </w:rPr>
     </w:lvl>
   </w:abstractNum>
-  <w:abstractNum w:abstractNumId="26">
+  <w:abstractNum w:abstractNumId="27">
     <w:nsid w:val="7D5C7A8A"/>
     <w:multiLevelType w:val="hybridMultilevel"/>
     <w:tmpl w:val="AD90D812"/>
@@ -7691,13 +9387,13 @@
     <w:abstractNumId w:val="0"/>
   </w:num>
   <w:num w:numId="5">
-    <w:abstractNumId w:val="21"/>
+    <w:abstractNumId w:val="22"/>
   </w:num>
   <w:num w:numId="6">
-    <w:abstractNumId w:val="23"/>
+    <w:abstractNumId w:val="24"/>
   </w:num>
   <w:num w:numId="7">
-    <w:abstractNumId w:val="26"/>
+    <w:abstractNumId w:val="27"/>
   </w:num>
   <w:num w:numId="8">
     <w:abstractNumId w:val="3"/>
@@ -7712,7 +9408,7 @@
     <w:abstractNumId w:val="8"/>
   </w:num>
   <w:num w:numId="12">
-    <w:abstractNumId w:val="25"/>
+    <w:abstractNumId w:val="26"/>
   </w:num>
   <w:num w:numId="13">
     <w:abstractNumId w:val="11"/>
@@ -7733,7 +9429,7 @@
     <w:abstractNumId w:val="14"/>
   </w:num>
   <w:num w:numId="19">
-    <w:abstractNumId w:val="24"/>
+    <w:abstractNumId w:val="25"/>
   </w:num>
   <w:num w:numId="20">
     <w:abstractNumId w:val="20"/>
@@ -7742,7 +9438,7 @@
     <w:abstractNumId w:val="12"/>
   </w:num>
   <w:num w:numId="22">
-    <w:abstractNumId w:val="22"/>
+    <w:abstractNumId w:val="23"/>
   </w:num>
   <w:num w:numId="23">
     <w:abstractNumId w:val="15"/>
@@ -7758,6 +9454,9 @@
   </w:num>
   <w:num w:numId="27">
     <w:abstractNumId w:val="5"/>
+  </w:num>
+  <w:num w:numId="28">
+    <w:abstractNumId w:val="21"/>
   </w:num>
 </w:numbering>
 </file>
@@ -7956,6 +9655,11 @@
     <w:next w:val="Standard"/>
     <w:qFormat/>
     <w:rsid w:val="008E1D7C"/>
+    <w:pPr>
+      <w:numPr>
+        <w:numId w:val="1"/>
+      </w:numPr>
+    </w:pPr>
     <w:rPr>
       <w:rFonts w:ascii="Century Gothic" w:hAnsi="Century Gothic"/>
       <w:b/>
@@ -8145,6 +9849,21 @@
     <w:rPr>
       <w:rFonts w:ascii="Century Gothic" w:hAnsi="Century Gothic"/>
       <w:color w:val="424242"/>
+      <w:sz w:val="24"/>
+    </w:rPr>
+  </w:style>
+  <w:style w:type="paragraph" w:customStyle="1" w:styleId="ITFoxberschriftEbene3">
+    <w:name w:val="ITFox_Überschrift Ebene 3"/>
+    <w:basedOn w:val="ITFoxberschriftEbene2"/>
+    <w:next w:val="Standard"/>
+    <w:qFormat/>
+    <w:rsid w:val="002138FE"/>
+    <w:pPr>
+      <w:numPr>
+        <w:ilvl w:val="2"/>
+      </w:numPr>
+    </w:pPr>
+    <w:rPr>
       <w:sz w:val="24"/>
     </w:rPr>
   </w:style>
@@ -8829,7 +10548,7 @@
 </file>
 
 <file path=customXml/itemProps1.xml><?xml version="1.0" encoding="utf-8"?>
-<ds:datastoreItem xmlns:ds="http://schemas.openxmlformats.org/officeDocument/2006/customXml" ds:itemID="{773AA35F-1AFA-4A52-A33E-9F8C4C1DFA29}">
+<ds:datastoreItem xmlns:ds="http://schemas.openxmlformats.org/officeDocument/2006/customXml" ds:itemID="{4280B25A-AF99-4FD9-A1C6-A7D56B81018B}">
   <ds:schemaRefs>
     <ds:schemaRef ds:uri="http://schemas.openxmlformats.org/officeDocument/2006/bibliography"/>
   </ds:schemaRefs>

</xml_diff>

<commit_message>
BL und UI dokummentiert
</commit_message>
<xml_diff>
--- a/Dokumentation/Projektdokumentation/Dokumentation_Gesamt.docx
+++ b/Dokumentation/Projektdokumentation/Dokumentation_Gesamt.docx
@@ -5651,8 +5651,6 @@
       </w:r>
     </w:p>
     <w:p>
-      <w:bookmarkStart w:id="17" w:name="_GoBack"/>
-      <w:bookmarkEnd w:id="17"/>
       <w:r>
         <w:rPr>
           <w:noProof/>
@@ -5879,16 +5877,16 @@
       <w:pPr>
         <w:pStyle w:val="ITFoxberschriftEbene1"/>
       </w:pPr>
-      <w:bookmarkStart w:id="18" w:name="_Toc453737946"/>
-      <w:bookmarkStart w:id="19" w:name="_Toc453738022"/>
-      <w:bookmarkStart w:id="20" w:name="_Toc461027636"/>
+      <w:bookmarkStart w:id="17" w:name="_Toc453737946"/>
+      <w:bookmarkStart w:id="18" w:name="_Toc453738022"/>
+      <w:bookmarkStart w:id="19" w:name="_Toc461027636"/>
       <w:r>
         <w:lastRenderedPageBreak/>
         <w:t>Datenbankentwurf</w:t>
       </w:r>
+      <w:bookmarkEnd w:id="17"/>
       <w:bookmarkEnd w:id="18"/>
       <w:bookmarkEnd w:id="19"/>
-      <w:bookmarkEnd w:id="20"/>
     </w:p>
     <w:p>
       <w:pPr>
@@ -5901,9 +5899,9 @@
           <w:docGrid w:linePitch="360"/>
         </w:sectPr>
       </w:pPr>
-      <w:bookmarkStart w:id="21" w:name="_Toc453737947"/>
-      <w:bookmarkStart w:id="22" w:name="_Toc453738023"/>
-      <w:bookmarkStart w:id="23" w:name="_Toc461027637"/>
+      <w:bookmarkStart w:id="20" w:name="_Toc453737947"/>
+      <w:bookmarkStart w:id="21" w:name="_Toc453738023"/>
+      <w:bookmarkStart w:id="22" w:name="_Toc461027637"/>
       <w:r>
         <w:rPr>
           <w:noProof/>
@@ -5986,24 +5984,24 @@
       <w:r>
         <w:t>ship Model (ERM)</w:t>
       </w:r>
+      <w:bookmarkEnd w:id="20"/>
       <w:bookmarkEnd w:id="21"/>
       <w:bookmarkEnd w:id="22"/>
-      <w:bookmarkEnd w:id="23"/>
     </w:p>
     <w:p>
       <w:pPr>
         <w:pStyle w:val="ITFoxberschriftEbene2"/>
       </w:pPr>
-      <w:bookmarkStart w:id="24" w:name="_Toc453737948"/>
-      <w:bookmarkStart w:id="25" w:name="_Toc453738024"/>
-      <w:bookmarkStart w:id="26" w:name="_Toc461027638"/>
+      <w:bookmarkStart w:id="23" w:name="_Toc453737948"/>
+      <w:bookmarkStart w:id="24" w:name="_Toc453738024"/>
+      <w:bookmarkStart w:id="25" w:name="_Toc461027638"/>
       <w:r>
         <w:lastRenderedPageBreak/>
         <w:t>Relationensynthese</w:t>
       </w:r>
+      <w:bookmarkEnd w:id="23"/>
       <w:bookmarkEnd w:id="24"/>
       <w:bookmarkEnd w:id="25"/>
-      <w:bookmarkEnd w:id="26"/>
     </w:p>
     <w:p>
       <w:pPr>
@@ -6016,7 +6014,7 @@
       <w:pPr>
         <w:pStyle w:val="ITFoxberschriftEbene1"/>
       </w:pPr>
-      <w:bookmarkStart w:id="27" w:name="_Toc461027639"/>
+      <w:bookmarkStart w:id="26" w:name="_Toc461027639"/>
       <w:r>
         <w:t>Softwarearchitektur der Applikation</w:t>
       </w:r>
@@ -6047,6 +6045,23 @@
     </w:p>
     <w:p>
       <w:pPr>
+        <w:ind w:firstLine="708"/>
+      </w:pPr>
+      <w:r>
+        <w:t xml:space="preserve">Ist eine </w:t>
+      </w:r>
+      <w:bookmarkStart w:id="27" w:name="_GoBack"/>
+      <w:bookmarkEnd w:id="27"/>
+      <w:r>
+        <w:t xml:space="preserve">Schichtentrennung von der eigentlichen Logik und der Implementierung dieser in die </w:t>
+      </w:r>
+      <w:r>
+        <w:tab/>
+        <w:t>Datenbank.</w:t>
+      </w:r>
+    </w:p>
+    <w:p>
+      <w:pPr>
         <w:pStyle w:val="ITFoxberschriftEbene3"/>
       </w:pPr>
       <w:r>
@@ -6054,13 +6069,74 @@
       </w:r>
     </w:p>
     <w:p>
+      <w:r>
+        <w:tab/>
+      </w:r>
+      <w:r>
+        <w:rPr>
+          <w:rFonts w:ascii="Arial" w:hAnsi="Arial" w:cs="Arial"/>
+          <w:color w:val="222222"/>
+          <w:shd w:val="clear" w:color="auto" w:fill="FFFFFF"/>
+        </w:rPr>
+        <w:t xml:space="preserve">Unter einer Benutzeroberfläche oder Benutzerschnittstelle (UI) versteht man die Art </w:t>
+      </w:r>
+      <w:r>
+        <w:rPr>
+          <w:rFonts w:ascii="Arial" w:hAnsi="Arial" w:cs="Arial"/>
+          <w:color w:val="222222"/>
+          <w:shd w:val="clear" w:color="auto" w:fill="FFFFFF"/>
+        </w:rPr>
+        <w:tab/>
+      </w:r>
+      <w:r>
+        <w:rPr>
+          <w:rFonts w:ascii="Arial" w:hAnsi="Arial" w:cs="Arial"/>
+          <w:color w:val="222222"/>
+          <w:shd w:val="clear" w:color="auto" w:fill="FFFFFF"/>
+        </w:rPr>
+        <w:t xml:space="preserve">und Weise, wie Befehle und Daten in den Computer eingegeben </w:t>
+      </w:r>
+      <w:r>
+        <w:rPr>
+          <w:rFonts w:ascii="Arial" w:hAnsi="Arial" w:cs="Arial"/>
+          <w:color w:val="222222"/>
+          <w:shd w:val="clear" w:color="auto" w:fill="FFFFFF"/>
+        </w:rPr>
+        <w:tab/>
+      </w:r>
+      <w:r>
+        <w:rPr>
+          <w:rFonts w:ascii="Arial" w:hAnsi="Arial" w:cs="Arial"/>
+          <w:color w:val="222222"/>
+          <w:shd w:val="clear" w:color="auto" w:fill="FFFFFF"/>
+        </w:rPr>
+        <w:t xml:space="preserve">werden. Die </w:t>
+      </w:r>
+      <w:r>
+        <w:rPr>
+          <w:rFonts w:ascii="Arial" w:hAnsi="Arial" w:cs="Arial"/>
+          <w:color w:val="222222"/>
+          <w:shd w:val="clear" w:color="auto" w:fill="FFFFFF"/>
+        </w:rPr>
+        <w:tab/>
+      </w:r>
+      <w:r>
+        <w:rPr>
+          <w:rFonts w:ascii="Arial" w:hAnsi="Arial" w:cs="Arial"/>
+          <w:color w:val="222222"/>
+          <w:shd w:val="clear" w:color="auto" w:fill="FFFFFF"/>
+        </w:rPr>
+        <w:t>Benutzeroberfläche ist die Schnittstelle zwischen Computer und Mensch.</w:t>
+      </w:r>
+    </w:p>
+    <w:p>
       <w:pPr>
         <w:pStyle w:val="ITFoxberschriftEbene1"/>
       </w:pPr>
       <w:r>
         <w:t>Datenbankzugriff</w:t>
       </w:r>
-      <w:bookmarkEnd w:id="27"/>
+      <w:bookmarkEnd w:id="26"/>
       <w:r>
         <w:t xml:space="preserve"> </w:t>
       </w:r>
@@ -6190,7 +6266,6 @@
       </w:pPr>
       <w:bookmarkStart w:id="30" w:name="_Toc461027642"/>
       <w:r>
-        <w:lastRenderedPageBreak/>
         <w:t>Schichtentrennung/Businesslogik Auslagerung</w:t>
       </w:r>
       <w:bookmarkEnd w:id="30"/>
@@ -6238,6 +6313,7 @@
         <w:t>Bootstrap</w:t>
       </w:r>
     </w:p>
+    <w:p/>
     <w:p>
       <w:pPr>
         <w:pStyle w:val="ITFoxberschriftEbene3"/>
@@ -6390,6 +6466,7 @@
         <w:pStyle w:val="ITFoxberschriftEbene3"/>
       </w:pPr>
       <w:r>
+        <w:lastRenderedPageBreak/>
         <w:t>Benutzer</w:t>
       </w:r>
     </w:p>
@@ -6407,7 +6484,6 @@
         <w:pStyle w:val="ITFoxberschriftEbene3"/>
       </w:pPr>
       <w:r>
-        <w:lastRenderedPageBreak/>
         <w:t>Clientseitige Validierung</w:t>
       </w:r>
     </w:p>
@@ -6610,7 +6686,7 @@
             <w:sz w:val="16"/>
             <w:lang w:val="de-DE"/>
           </w:rPr>
-          <w:t>12</w:t>
+          <w:t>16</w:t>
         </w:r>
         <w:r>
           <w:rPr>
@@ -10712,7 +10788,7 @@
 </file>
 
 <file path=customXml/itemProps1.xml><?xml version="1.0" encoding="utf-8"?>
-<ds:datastoreItem xmlns:ds="http://schemas.openxmlformats.org/officeDocument/2006/customXml" ds:itemID="{0CC0A70F-4999-4B03-9021-FEAD28FDE74E}">
+<ds:datastoreItem xmlns:ds="http://schemas.openxmlformats.org/officeDocument/2006/customXml" ds:itemID="{963B4295-DE0F-4E19-B121-A3FD63BAF50D}">
   <ds:schemaRefs>
     <ds:schemaRef ds:uri="http://schemas.openxmlformats.org/officeDocument/2006/bibliography"/>
   </ds:schemaRefs>

</xml_diff>

<commit_message>
Berichtigungen in der BL und UI -Dokumentation
</commit_message>
<xml_diff>
--- a/Dokumentation/Projektdokumentation/Dokumentation_Gesamt.docx
+++ b/Dokumentation/Projektdokumentation/Dokumentation_Gesamt.docx
@@ -6082,7 +6082,7 @@
           <w:color w:val="424242"/>
           <w:sz w:val="24"/>
         </w:rPr>
-        <w:tab/>
+        <w:t xml:space="preserve">Implementierung dieser in </w:t>
       </w:r>
       <w:r>
         <w:rPr>
@@ -6090,7 +6090,7 @@
           <w:color w:val="424242"/>
           <w:sz w:val="24"/>
         </w:rPr>
-        <w:t xml:space="preserve">Implementierung dieser in die </w:t>
+        <w:t xml:space="preserve">unsere </w:t>
       </w:r>
       <w:r>
         <w:rPr>
@@ -6098,7 +6098,6 @@
           <w:color w:val="424242"/>
           <w:sz w:val="24"/>
         </w:rPr>
-        <w:tab/>
         <w:t>Datenbank.</w:t>
       </w:r>
     </w:p>
@@ -6152,7 +6151,7 @@
           <w:color w:val="424242"/>
           <w:sz w:val="24"/>
         </w:rPr>
-        <w:t xml:space="preserve">eingegeben </w:t>
+        <w:t xml:space="preserve">eingegeben werden. Die Benutzeroberfläche ist die Schnittstelle </w:t>
       </w:r>
       <w:r>
         <w:rPr>
@@ -6160,7 +6159,7 @@
           <w:color w:val="424242"/>
           <w:sz w:val="24"/>
         </w:rPr>
-        <w:tab/>
+        <w:t xml:space="preserve"> </w:t>
       </w:r>
       <w:r>
         <w:rPr>
@@ -6168,7 +6167,7 @@
           <w:color w:val="424242"/>
           <w:sz w:val="24"/>
         </w:rPr>
-        <w:t xml:space="preserve">werden. Die </w:t>
+        <w:tab/>
       </w:r>
       <w:r>
         <w:rPr>
@@ -6176,7 +6175,7 @@
           <w:color w:val="424242"/>
           <w:sz w:val="24"/>
         </w:rPr>
-        <w:tab/>
+        <w:t>zwischen Computer und Mensch.</w:t>
       </w:r>
       <w:r>
         <w:rPr>
@@ -6184,7 +6183,7 @@
           <w:color w:val="424242"/>
           <w:sz w:val="24"/>
         </w:rPr>
-        <w:t xml:space="preserve">Benutzeroberfläche ist die </w:t>
+        <w:t xml:space="preserve"> Die CI des Reisebüro Graf’s wurde in </w:t>
       </w:r>
       <w:r>
         <w:rPr>
@@ -6193,15 +6192,10 @@
           <w:sz w:val="24"/>
         </w:rPr>
         <w:tab/>
-      </w:r>
-      <w:r>
-        <w:rPr>
-          <w:rFonts w:ascii="Century Gothic" w:hAnsi="Century Gothic"/>
-          <w:color w:val="424242"/>
-          <w:sz w:val="24"/>
-        </w:rPr>
-        <w:t>Schnittstelle zwischen Computer und Mensch.</w:t>
-      </w:r>
+        <w:t>die  Oberfläche eingebunden.</w:t>
+      </w:r>
+      <w:bookmarkStart w:id="27" w:name="_GoBack"/>
+      <w:bookmarkEnd w:id="27"/>
     </w:p>
     <w:p>
       <w:pPr>
@@ -6223,7 +6217,7 @@
           <w:lang w:eastAsia="de-AT"/>
         </w:rPr>
       </w:pPr>
-      <w:bookmarkStart w:id="27" w:name="_Toc461027640"/>
+      <w:bookmarkStart w:id="28" w:name="_Toc461027640"/>
       <w:r>
         <w:t>Entity Fram</w:t>
       </w:r>
@@ -6233,7 +6227,7 @@
       <w:r>
         <w:t>work</w:t>
       </w:r>
-      <w:bookmarkEnd w:id="27"/>
+      <w:bookmarkEnd w:id="28"/>
     </w:p>
     <w:p>
       <w:pPr>
@@ -6311,7 +6305,11 @@
         </w:drawing>
       </w:r>
       <w:r>
-        <w:t>Die Anbindung der Datenbank im Projekt sowie der Zugriff darauf erfolgte mittels Entity Framework. Aus Gründen der Wiederverwendbarkeit von Code sowie der besseren Strukturierung wurde diese Teile der Anwendung in eine eigene Klassenbibliothek (</w:t>
+        <w:t xml:space="preserve">Die Anbindung der Datenbank im Projekt sowie der Zugriff darauf erfolgte mittels Entity Framework. Aus Gründen der Wiederverwendbarkeit von Code sowie der besseren Strukturierung wurde diese Teile der Anwendung </w:t>
+      </w:r>
+      <w:r>
+        <w:lastRenderedPageBreak/>
+        <w:t>in eine eigene Klassenbibliothek (</w:t>
       </w:r>
       <w:r>
         <w:rPr>
@@ -6328,21 +6326,21 @@
       <w:pPr>
         <w:pStyle w:val="ITFoxberschriftEbene2"/>
       </w:pPr>
-      <w:bookmarkStart w:id="28" w:name="_Toc461027641"/>
+      <w:bookmarkStart w:id="29" w:name="_Toc461027641"/>
       <w:r>
         <w:t>EDMX</w:t>
       </w:r>
-      <w:bookmarkEnd w:id="28"/>
+      <w:bookmarkEnd w:id="29"/>
     </w:p>
     <w:p>
       <w:pPr>
         <w:pStyle w:val="ITFoxberschriftEbene2"/>
       </w:pPr>
-      <w:bookmarkStart w:id="29" w:name="_Toc461027642"/>
+      <w:bookmarkStart w:id="30" w:name="_Toc461027642"/>
       <w:r>
         <w:t>Schichtentrennung/Businesslogik Auslagerung</w:t>
       </w:r>
-      <w:bookmarkEnd w:id="29"/>
+      <w:bookmarkEnd w:id="30"/>
       <w:r>
         <w:br/>
       </w:r>
@@ -6351,33 +6349,33 @@
       <w:pPr>
         <w:pStyle w:val="ITFoxberschriftEbene1"/>
       </w:pPr>
-      <w:bookmarkStart w:id="30" w:name="_Toc461027643"/>
+      <w:bookmarkStart w:id="31" w:name="_Toc461027643"/>
       <w:r>
         <w:t>UserInterface Frontend</w:t>
       </w:r>
-      <w:bookmarkEnd w:id="30"/>
+      <w:bookmarkEnd w:id="31"/>
     </w:p>
     <w:p>
       <w:pPr>
         <w:pStyle w:val="ITFoxberschriftEbene2"/>
       </w:pPr>
-      <w:bookmarkStart w:id="31" w:name="_Toc461027644"/>
+      <w:bookmarkStart w:id="32" w:name="_Toc461027644"/>
       <w:r>
         <w:t>Konzept</w:t>
       </w:r>
-      <w:bookmarkEnd w:id="31"/>
+      <w:bookmarkEnd w:id="32"/>
     </w:p>
     <w:p>
       <w:pPr>
         <w:pStyle w:val="ITFoxberschriftEbene2"/>
       </w:pPr>
-      <w:bookmarkStart w:id="32" w:name="_Toc461027645"/>
+      <w:bookmarkStart w:id="33" w:name="_Toc461027645"/>
       <w:r>
         <w:t>Frameworks</w:t>
       </w:r>
-      <w:bookmarkStart w:id="33" w:name="_Toc461027646"/>
-      <w:bookmarkEnd w:id="32"/>
+      <w:bookmarkStart w:id="34" w:name="_Toc461027646"/>
       <w:bookmarkEnd w:id="33"/>
+      <w:bookmarkEnd w:id="34"/>
     </w:p>
     <w:p>
       <w:pPr>
@@ -6554,8 +6552,6 @@
         </w:rPr>
         <w:t xml:space="preserve"> </w:t>
       </w:r>
-      <w:bookmarkStart w:id="34" w:name="_GoBack"/>
-      <w:bookmarkEnd w:id="34"/>
       <w:r>
         <w:rPr>
           <w:color w:val="424242"/>
@@ -6701,6 +6697,7 @@
     </w:p>
     <w:p>
       <w:r>
+        <w:lastRenderedPageBreak/>
         <w:tab/>
       </w:r>
     </w:p>
@@ -6710,7 +6707,6 @@
       </w:pPr>
       <w:bookmarkStart w:id="37" w:name="_Toc461027649"/>
       <w:r>
-        <w:lastRenderedPageBreak/>
         <w:t>Modelklassen</w:t>
       </w:r>
       <w:bookmarkEnd w:id="37"/>
@@ -6955,7 +6951,7 @@
             <w:sz w:val="16"/>
             <w:lang w:val="de-DE"/>
           </w:rPr>
-          <w:t>12</w:t>
+          <w:t>16</w:t>
         </w:r>
         <w:r>
           <w:rPr>
@@ -11062,7 +11058,7 @@
 </file>
 
 <file path=customXml/itemProps1.xml><?xml version="1.0" encoding="utf-8"?>
-<ds:datastoreItem xmlns:ds="http://schemas.openxmlformats.org/officeDocument/2006/customXml" ds:itemID="{3D07F2B2-38E7-44ED-8F52-10551861439C}">
+<ds:datastoreItem xmlns:ds="http://schemas.openxmlformats.org/officeDocument/2006/customXml" ds:itemID="{B0967223-07A7-4D0D-A086-63B21FAC38CA}">
   <ds:schemaRefs>
     <ds:schemaRef ds:uri="http://schemas.openxmlformats.org/officeDocument/2006/bibliography"/>
   </ds:schemaRefs>

</xml_diff>